<commit_message>
Better handle no data scenario. Try write some valid help file.
</commit_message>
<xml_diff>
--- a/Og tech easy plot v2.docx
+++ b/Og tech easy plot v2.docx
@@ -437,83 +437,14 @@
         <w:rPr>
           <w:lang w:val="en-AU"/>
         </w:rPr>
+        <w:t>M Mainson involved a two step process of importing the data and then calling the plotting script. The latest version present the user with a figure with various action buttons.</w:t>
+      </w:r>
+      <w:r>
+        <w:rPr>
+          <w:lang w:val="en-AU"/>
+        </w:rPr>
         <w:br/>
-        <w:t>To do so, we take 3 different steps:</w:t>
-      </w:r>
-    </w:p>
-    <w:p>
-      <w:pPr>
-        <w:pStyle w:val="ListParagraph"/>
-        <w:numPr>
-          <w:ilvl w:val="0"/>
-          <w:numId w:val="1"/>
-        </w:numPr>
-        <w:rPr>
-          <w:lang w:val="en-AU"/>
-        </w:rPr>
-      </w:pPr>
-      <w:r>
-        <w:rPr>
-          <w:lang w:val="en-AU"/>
-        </w:rPr>
-        <w:t>Importing  various data file into Matlab workspace</w:t>
-      </w:r>
-    </w:p>
-    <w:p>
-      <w:pPr>
-        <w:pStyle w:val="ListParagraph"/>
-        <w:numPr>
-          <w:ilvl w:val="0"/>
-          <w:numId w:val="1"/>
-        </w:numPr>
-        <w:rPr>
-          <w:lang w:val="en-AU"/>
-        </w:rPr>
-      </w:pPr>
-      <w:r>
-        <w:rPr>
-          <w:lang w:val="en-AU"/>
-        </w:rPr>
-        <w:t>Plot Matlab workspace</w:t>
-      </w:r>
-    </w:p>
-    <w:p>
-      <w:pPr>
-        <w:pStyle w:val="ListParagraph"/>
-        <w:numPr>
-          <w:ilvl w:val="0"/>
-          <w:numId w:val="1"/>
-        </w:numPr>
-        <w:rPr>
-          <w:lang w:val="en-AU"/>
-        </w:rPr>
-      </w:pPr>
-      <w:r>
-        <w:rPr>
-          <w:lang w:val="en-AU"/>
-        </w:rPr>
-        <w:t>Edit plot</w:t>
-      </w:r>
-    </w:p>
-    <w:p>
-      <w:pPr>
-        <w:rPr>
-          <w:lang w:val="en-AU"/>
-        </w:rPr>
-      </w:pPr>
-      <w:r>
-        <w:rPr>
-          <w:lang w:val="en-AU"/>
-        </w:rPr>
-        <w:t>Ps: I write those scripts on my spare time, so please be indulgent. They have to and will be improved but for the moment are a bit messy and very simple. The benefit of this is probably that they are really easy to understand and will make it easy to get familiar with Matlab.</w:t>
-      </w:r>
-    </w:p>
-    <w:p>
-      <w:pPr>
-        <w:rPr>
-          <w:lang w:val="en-AU"/>
-        </w:rPr>
-      </w:pPr>
+      </w:r>
     </w:p>
     <w:p>
       <w:pPr>
@@ -932,31 +863,7 @@
               <w:rPr>
                 <w:lang w:val="en-AU"/>
               </w:rPr>
-              <w:t xml:space="preserve">, </w:t>
-            </w:r>
-            <w:r>
-              <w:rPr>
-                <w:lang w:val="en-AU"/>
-              </w:rPr>
-              <w:t>CTDSB</w:t>
-            </w:r>
-            <w:r>
-              <w:rPr>
-                <w:lang w:val="en-AU"/>
-              </w:rPr>
-              <w:t>E</w:t>
-            </w:r>
-            <w:r>
-              <w:rPr>
-                <w:lang w:val="en-AU"/>
-              </w:rPr>
-              <w:t>19plus</w:t>
-            </w:r>
-            <w:r>
-              <w:rPr>
-                <w:lang w:val="en-AU"/>
-              </w:rPr>
-              <w:t>, CTDSBE25plus</w:t>
+              <w:t>, CTDSBE19plus, CTDSBE25plus</w:t>
             </w:r>
           </w:p>
         </w:tc>
@@ -1038,19 +945,7 @@
               <w:rPr>
                 <w:lang w:val="en-AU"/>
               </w:rPr>
-              <w:t>SB</w:t>
-            </w:r>
-            <w:r>
-              <w:rPr>
-                <w:lang w:val="en-AU"/>
-              </w:rPr>
-              <w:t>E</w:t>
-            </w:r>
-            <w:r>
-              <w:rPr>
-                <w:lang w:val="en-AU"/>
-              </w:rPr>
-              <w:t>37</w:t>
+              <w:t>SBE37</w:t>
             </w:r>
           </w:p>
         </w:tc>
@@ -1068,7 +963,7 @@
               <w:rPr>
                 <w:lang w:val="en-AU"/>
               </w:rPr>
-              <w:t>.cnv</w:t>
+              <w:t>.asc</w:t>
             </w:r>
           </w:p>
         </w:tc>
@@ -1082,57 +977,6 @@
                 <w:lang w:val="en-AU"/>
               </w:rPr>
             </w:pPr>
-            <w:r>
-              <w:rPr>
-                <w:lang w:val="en-AU"/>
-              </w:rPr>
-              <w:t xml:space="preserve">'Pressure', 'Temp', </w:t>
-            </w:r>
-            <w:r>
-              <w:rPr>
-                <w:lang w:val="en-AU"/>
-              </w:rPr>
-              <w:t>'</w:t>
-            </w:r>
-            <w:r>
-              <w:rPr>
-                <w:lang w:val="en-AU"/>
-              </w:rPr>
-              <w:t xml:space="preserve">Conductivity'  </w:t>
-            </w:r>
-            <w:r>
-              <w:rPr>
-                <w:b/>
-                <w:lang w:val="en-AU"/>
-              </w:rPr>
-              <w:t>'</w:t>
-            </w:r>
-            <w:r>
-              <w:rPr>
-                <w:b/>
-                <w:lang w:val="en-AU"/>
-              </w:rPr>
-              <w:t>time elapsed in</w:t>
-            </w:r>
-            <w:r>
-              <w:rPr>
-                <w:b/>
-                <w:lang w:val="en-AU"/>
-              </w:rPr>
-              <w:t xml:space="preserve"> second'</w:t>
-            </w:r>
-            <w:r>
-              <w:rPr>
-                <w:lang w:val="en-AU"/>
-              </w:rPr>
-              <w:t xml:space="preserve">, </w:t>
-            </w:r>
-            <w:r>
-              <w:rPr>
-                <w:lang w:val="en-AU"/>
-              </w:rPr>
-              <w:t>'Flag'</w:t>
-            </w:r>
           </w:p>
         </w:tc>
       </w:tr>
@@ -1163,7 +1007,7 @@
               <w:rPr>
                 <w:lang w:val="en-AU"/>
               </w:rPr>
-              <w:t>39</w:t>
+              <w:t>37</w:t>
             </w:r>
           </w:p>
         </w:tc>
@@ -1181,7 +1025,7 @@
               <w:rPr>
                 <w:lang w:val="en-AU"/>
               </w:rPr>
-              <w:t>.asc</w:t>
+              <w:t>.cnv</w:t>
             </w:r>
           </w:p>
         </w:tc>
@@ -1195,6 +1039,57 @@
                 <w:lang w:val="en-AU"/>
               </w:rPr>
             </w:pPr>
+            <w:r>
+              <w:rPr>
+                <w:lang w:val="en-AU"/>
+              </w:rPr>
+              <w:t xml:space="preserve">'Pressure', 'Temp', </w:t>
+            </w:r>
+            <w:r>
+              <w:rPr>
+                <w:lang w:val="en-AU"/>
+              </w:rPr>
+              <w:t>'</w:t>
+            </w:r>
+            <w:r>
+              <w:rPr>
+                <w:lang w:val="en-AU"/>
+              </w:rPr>
+              <w:t xml:space="preserve">Conductivity'  </w:t>
+            </w:r>
+            <w:r>
+              <w:rPr>
+                <w:b/>
+                <w:lang w:val="en-AU"/>
+              </w:rPr>
+              <w:t>'</w:t>
+            </w:r>
+            <w:r>
+              <w:rPr>
+                <w:b/>
+                <w:lang w:val="en-AU"/>
+              </w:rPr>
+              <w:t>time elapsed in</w:t>
+            </w:r>
+            <w:r>
+              <w:rPr>
+                <w:b/>
+                <w:lang w:val="en-AU"/>
+              </w:rPr>
+              <w:t xml:space="preserve"> second'</w:t>
+            </w:r>
+            <w:r>
+              <w:rPr>
+                <w:lang w:val="en-AU"/>
+              </w:rPr>
+              <w:t xml:space="preserve">, </w:t>
+            </w:r>
+            <w:r>
+              <w:rPr>
+                <w:lang w:val="en-AU"/>
+              </w:rPr>
+              <w:t>'Flag'</w:t>
+            </w:r>
           </w:p>
         </w:tc>
       </w:tr>
@@ -1225,7 +1120,7 @@
               <w:rPr>
                 <w:lang w:val="en-AU"/>
               </w:rPr>
-              <w:t>56</w:t>
+              <w:t>39</w:t>
             </w:r>
           </w:p>
         </w:tc>
@@ -1243,7 +1138,7 @@
               <w:rPr>
                 <w:lang w:val="en-AU"/>
               </w:rPr>
-              <w:t>.cnv</w:t>
+              <w:t>.asc</w:t>
             </w:r>
           </w:p>
         </w:tc>
@@ -1257,38 +1152,6 @@
                 <w:lang w:val="en-AU"/>
               </w:rPr>
             </w:pPr>
-            <w:r>
-              <w:rPr>
-                <w:lang w:val="en-AU"/>
-              </w:rPr>
-              <w:t>%setting for export are: file type: .cnv</w:t>
-            </w:r>
-          </w:p>
-          <w:p>
-            <w:pPr>
-              <w:rPr>
-                <w:lang w:val="en-AU"/>
-              </w:rPr>
-            </w:pPr>
-            <w:r>
-              <w:rPr>
-                <w:lang w:val="en-AU"/>
-              </w:rPr>
-              <w:t>%date format: julian days,</w:t>
-            </w:r>
-          </w:p>
-          <w:p>
-            <w:pPr>
-              <w:rPr>
-                <w:lang w:val="en-AU"/>
-              </w:rPr>
-            </w:pPr>
-            <w:r>
-              <w:rPr>
-                <w:lang w:val="en-AU"/>
-              </w:rPr>
-              <w:t>%miscelleanous: output informational header.</w:t>
-            </w:r>
           </w:p>
         </w:tc>
       </w:tr>
@@ -1307,7 +1170,19 @@
               <w:rPr>
                 <w:lang w:val="en-AU"/>
               </w:rPr>
-              <w:t>WQM</w:t>
+              <w:t>SB</w:t>
+            </w:r>
+            <w:r>
+              <w:rPr>
+                <w:lang w:val="en-AU"/>
+              </w:rPr>
+              <w:t>E</w:t>
+            </w:r>
+            <w:r>
+              <w:rPr>
+                <w:lang w:val="en-AU"/>
+              </w:rPr>
+              <w:t>56</w:t>
             </w:r>
           </w:p>
         </w:tc>
@@ -1325,7 +1200,7 @@
               <w:rPr>
                 <w:lang w:val="en-AU"/>
               </w:rPr>
-              <w:t>.dat</w:t>
+              <w:t>.cnv</w:t>
             </w:r>
           </w:p>
         </w:tc>
@@ -1343,124 +1218,33 @@
               <w:rPr>
                 <w:lang w:val="en-AU"/>
               </w:rPr>
-              <w:t>WQM processed file setup:</w:t>
-            </w:r>
-          </w:p>
-          <w:p>
-            <w:pPr>
-              <w:rPr>
-                <w:lang w:val="en-AU"/>
-              </w:rPr>
-            </w:pPr>
-            <w:r>
-              <w:rPr>
-                <w:lang w:val="en-AU"/>
-              </w:rPr>
-              <w:t>WQM header</w:t>
-            </w:r>
-          </w:p>
-          <w:p>
-            <w:pPr>
-              <w:rPr>
-                <w:lang w:val="en-AU"/>
-              </w:rPr>
-            </w:pPr>
-            <w:r>
-              <w:rPr>
-                <w:lang w:val="en-AU"/>
-              </w:rPr>
-              <w:t>SN</w:t>
-            </w:r>
-          </w:p>
-          <w:p>
-            <w:pPr>
-              <w:rPr>
-                <w:lang w:val="en-AU"/>
-              </w:rPr>
-            </w:pPr>
-            <w:r>
-              <w:rPr>
-                <w:lang w:val="en-AU"/>
-              </w:rPr>
-              <w:t>Date</w:t>
-            </w:r>
-          </w:p>
-          <w:p>
-            <w:pPr>
-              <w:rPr>
-                <w:lang w:val="en-AU"/>
-              </w:rPr>
-            </w:pPr>
-            <w:r>
-              <w:rPr>
-                <w:lang w:val="en-AU"/>
-              </w:rPr>
-              <w:t>Time</w:t>
-            </w:r>
-          </w:p>
-          <w:p>
-            <w:pPr>
-              <w:rPr>
-                <w:lang w:val="en-AU"/>
-              </w:rPr>
-            </w:pPr>
-            <w:r>
-              <w:rPr>
-                <w:lang w:val="en-AU"/>
-              </w:rPr>
-              <w:t>Temperature</w:t>
-            </w:r>
-          </w:p>
-          <w:p>
-            <w:pPr>
-              <w:rPr>
-                <w:lang w:val="en-AU"/>
-              </w:rPr>
-            </w:pPr>
-            <w:r>
-              <w:rPr>
-                <w:lang w:val="en-AU"/>
-              </w:rPr>
-              <w:t>Salinity</w:t>
-            </w:r>
-          </w:p>
-          <w:p>
-            <w:pPr>
-              <w:rPr>
-                <w:lang w:val="en-AU"/>
-              </w:rPr>
-            </w:pPr>
-            <w:r>
-              <w:rPr>
-                <w:lang w:val="en-AU"/>
-              </w:rPr>
-              <w:t>DO(ml/l)</w:t>
-            </w:r>
-          </w:p>
-          <w:p>
-            <w:pPr>
-              <w:rPr>
-                <w:lang w:val="en-AU"/>
-              </w:rPr>
-            </w:pPr>
-            <w:r>
-              <w:rPr>
-                <w:lang w:val="en-AU"/>
-              </w:rPr>
-              <w:t>Chl user coef</w:t>
-            </w:r>
-          </w:p>
-          <w:p>
-            <w:pPr>
-              <w:rPr>
-                <w:lang w:val="en-AU"/>
-              </w:rPr>
-            </w:pPr>
-            <w:r>
-              <w:rPr>
-                <w:lang w:val="en-AU"/>
-              </w:rPr>
-              <w:t>NTU</w:t>
+              <w:t>%setting for export are: file type: .cnv</w:t>
+            </w:r>
+          </w:p>
+          <w:p>
+            <w:pPr>
+              <w:rPr>
+                <w:lang w:val="en-AU"/>
+              </w:rPr>
+            </w:pPr>
+            <w:r>
+              <w:rPr>
+                <w:lang w:val="en-AU"/>
+              </w:rPr>
+              <w:t>%date format: julian days,</w:t>
+            </w:r>
+          </w:p>
+          <w:p>
+            <w:pPr>
+              <w:rPr>
+                <w:lang w:val="en-AU"/>
+              </w:rPr>
+            </w:pPr>
+            <w:r>
+              <w:rPr>
+                <w:lang w:val="en-AU"/>
+              </w:rPr>
+              <w:t>%miscelleanous: output informational header.</w:t>
             </w:r>
           </w:p>
         </w:tc>
@@ -1480,7 +1264,7 @@
               <w:rPr>
                 <w:lang w:val="en-AU"/>
               </w:rPr>
-              <w:t>TR1060</w:t>
+              <w:t>WQM</w:t>
             </w:r>
           </w:p>
         </w:tc>
@@ -1498,7 +1282,7 @@
               <w:rPr>
                 <w:lang w:val="en-AU"/>
               </w:rPr>
-              <w:t>.txt</w:t>
+              <w:t>.dat</w:t>
             </w:r>
           </w:p>
         </w:tc>
@@ -1508,40 +1292,132 @@
           </w:tcPr>
           <w:p>
             <w:pPr>
-              <w:keepNext/>
-              <w:rPr>
-                <w:lang w:val="en-AU"/>
-              </w:rPr>
-            </w:pPr>
-            <w:r>
-              <w:rPr>
-                <w:lang w:val="en-AU"/>
-              </w:rPr>
-              <w:t xml:space="preserve">Use Ruskin </w:t>
-            </w:r>
-            <w:r>
-              <w:rPr>
-                <w:lang w:val="en-AU"/>
-              </w:rPr>
-              <w:t>v</w:t>
-            </w:r>
-            <w:r>
-              <w:rPr>
-                <w:lang w:val="en-AU"/>
-              </w:rPr>
-              <w:t>1.7.19</w:t>
-            </w:r>
-            <w:r>
-              <w:rPr>
-                <w:lang w:val="en-AU"/>
-              </w:rPr>
-              <w:t xml:space="preserve"> or later</w:t>
-            </w:r>
-            <w:r>
-              <w:rPr>
-                <w:lang w:val="en-AU"/>
-              </w:rPr>
-              <w:t>, open your dataset .Hex file. Right click on the dataset in the navigator window and export as Rtext using engineering format.</w:t>
+              <w:rPr>
+                <w:lang w:val="en-AU"/>
+              </w:rPr>
+            </w:pPr>
+            <w:r>
+              <w:rPr>
+                <w:lang w:val="en-AU"/>
+              </w:rPr>
+              <w:t>WQM processed file setup:</w:t>
+            </w:r>
+          </w:p>
+          <w:p>
+            <w:pPr>
+              <w:rPr>
+                <w:lang w:val="en-AU"/>
+              </w:rPr>
+            </w:pPr>
+            <w:r>
+              <w:rPr>
+                <w:lang w:val="en-AU"/>
+              </w:rPr>
+              <w:t>WQM header</w:t>
+            </w:r>
+          </w:p>
+          <w:p>
+            <w:pPr>
+              <w:rPr>
+                <w:lang w:val="en-AU"/>
+              </w:rPr>
+            </w:pPr>
+            <w:r>
+              <w:rPr>
+                <w:lang w:val="en-AU"/>
+              </w:rPr>
+              <w:t>SN</w:t>
+            </w:r>
+          </w:p>
+          <w:p>
+            <w:pPr>
+              <w:rPr>
+                <w:lang w:val="en-AU"/>
+              </w:rPr>
+            </w:pPr>
+            <w:r>
+              <w:rPr>
+                <w:lang w:val="en-AU"/>
+              </w:rPr>
+              <w:t>Date</w:t>
+            </w:r>
+          </w:p>
+          <w:p>
+            <w:pPr>
+              <w:rPr>
+                <w:lang w:val="en-AU"/>
+              </w:rPr>
+            </w:pPr>
+            <w:r>
+              <w:rPr>
+                <w:lang w:val="en-AU"/>
+              </w:rPr>
+              <w:t>Time</w:t>
+            </w:r>
+          </w:p>
+          <w:p>
+            <w:pPr>
+              <w:rPr>
+                <w:lang w:val="en-AU"/>
+              </w:rPr>
+            </w:pPr>
+            <w:r>
+              <w:rPr>
+                <w:lang w:val="en-AU"/>
+              </w:rPr>
+              <w:t>Temperature</w:t>
+            </w:r>
+          </w:p>
+          <w:p>
+            <w:pPr>
+              <w:rPr>
+                <w:lang w:val="en-AU"/>
+              </w:rPr>
+            </w:pPr>
+            <w:r>
+              <w:rPr>
+                <w:lang w:val="en-AU"/>
+              </w:rPr>
+              <w:t>Salinity</w:t>
+            </w:r>
+          </w:p>
+          <w:p>
+            <w:pPr>
+              <w:rPr>
+                <w:lang w:val="en-AU"/>
+              </w:rPr>
+            </w:pPr>
+            <w:r>
+              <w:rPr>
+                <w:lang w:val="en-AU"/>
+              </w:rPr>
+              <w:t>DO(ml/l)</w:t>
+            </w:r>
+          </w:p>
+          <w:p>
+            <w:pPr>
+              <w:rPr>
+                <w:lang w:val="en-AU"/>
+              </w:rPr>
+            </w:pPr>
+            <w:r>
+              <w:rPr>
+                <w:lang w:val="en-AU"/>
+              </w:rPr>
+              <w:t>Chl user coef</w:t>
+            </w:r>
+          </w:p>
+          <w:p>
+            <w:pPr>
+              <w:rPr>
+                <w:lang w:val="en-AU"/>
+              </w:rPr>
+            </w:pPr>
+            <w:r>
+              <w:rPr>
+                <w:lang w:val="en-AU"/>
+              </w:rPr>
+              <w:t>NTU</w:t>
             </w:r>
           </w:p>
         </w:tc>
@@ -1561,19 +1437,7 @@
               <w:rPr>
                 <w:lang w:val="en-AU"/>
               </w:rPr>
-              <w:t>TDR</w:t>
-            </w:r>
-            <w:r>
-              <w:rPr>
-                <w:lang w:val="en-AU"/>
-              </w:rPr>
-              <w:t>205</w:t>
-            </w:r>
-            <w:r>
-              <w:rPr>
-                <w:lang w:val="en-AU"/>
-              </w:rPr>
-              <w:t>0</w:t>
+              <w:t>TR1060</w:t>
             </w:r>
           </w:p>
         </w:tc>
@@ -1654,7 +1518,19 @@
               <w:rPr>
                 <w:lang w:val="en-AU"/>
               </w:rPr>
-              <w:t>RDI</w:t>
+              <w:t>TDR</w:t>
+            </w:r>
+            <w:r>
+              <w:rPr>
+                <w:lang w:val="en-AU"/>
+              </w:rPr>
+              <w:t>205</w:t>
+            </w:r>
+            <w:r>
+              <w:rPr>
+                <w:lang w:val="en-AU"/>
+              </w:rPr>
+              <w:t>0</w:t>
             </w:r>
           </w:p>
         </w:tc>
@@ -1672,7 +1548,7 @@
               <w:rPr>
                 <w:lang w:val="en-AU"/>
               </w:rPr>
-              <w:t>000</w:t>
+              <w:t>.txt</w:t>
             </w:r>
           </w:p>
         </w:tc>
@@ -1687,6 +1563,36 @@
                 <w:lang w:val="en-AU"/>
               </w:rPr>
             </w:pPr>
+            <w:r>
+              <w:rPr>
+                <w:lang w:val="en-AU"/>
+              </w:rPr>
+              <w:t xml:space="preserve">Use Ruskin </w:t>
+            </w:r>
+            <w:r>
+              <w:rPr>
+                <w:lang w:val="en-AU"/>
+              </w:rPr>
+              <w:t>v</w:t>
+            </w:r>
+            <w:r>
+              <w:rPr>
+                <w:lang w:val="en-AU"/>
+              </w:rPr>
+              <w:t>1.7.19</w:t>
+            </w:r>
+            <w:r>
+              <w:rPr>
+                <w:lang w:val="en-AU"/>
+              </w:rPr>
+              <w:t xml:space="preserve"> or later</w:t>
+            </w:r>
+            <w:r>
+              <w:rPr>
+                <w:lang w:val="en-AU"/>
+              </w:rPr>
+              <w:t>, open your dataset .Hex file. Right click on the dataset in the navigator window and export as Rtext using engineering format.</w:t>
+            </w:r>
           </w:p>
         </w:tc>
       </w:tr>
@@ -1701,6 +1607,12 @@
                 <w:lang w:val="en-AU"/>
               </w:rPr>
             </w:pPr>
+            <w:r>
+              <w:rPr>
+                <w:lang w:val="en-AU"/>
+              </w:rPr>
+              <w:t>RDI</w:t>
+            </w:r>
           </w:p>
         </w:tc>
         <w:tc>
@@ -1713,6 +1625,12 @@
                 <w:lang w:val="en-AU"/>
               </w:rPr>
             </w:pPr>
+            <w:r>
+              <w:rPr>
+                <w:lang w:val="en-AU"/>
+              </w:rPr>
+              <w:t>000</w:t>
+            </w:r>
           </w:p>
         </w:tc>
         <w:tc>
@@ -1924,6 +1842,45 @@
           </w:p>
         </w:tc>
       </w:tr>
+      <w:tr>
+        <w:tc>
+          <w:tcPr>
+            <w:tcW w:w="3055" w:type="dxa"/>
+          </w:tcPr>
+          <w:p>
+            <w:pPr>
+              <w:rPr>
+                <w:lang w:val="en-AU"/>
+              </w:rPr>
+            </w:pPr>
+          </w:p>
+        </w:tc>
+        <w:tc>
+          <w:tcPr>
+            <w:tcW w:w="2298" w:type="dxa"/>
+          </w:tcPr>
+          <w:p>
+            <w:pPr>
+              <w:rPr>
+                <w:lang w:val="en-AU"/>
+              </w:rPr>
+            </w:pPr>
+          </w:p>
+        </w:tc>
+        <w:tc>
+          <w:tcPr>
+            <w:tcW w:w="3813" w:type="dxa"/>
+          </w:tcPr>
+          <w:p>
+            <w:pPr>
+              <w:keepNext/>
+              <w:rPr>
+                <w:lang w:val="en-AU"/>
+              </w:rPr>
+            </w:pPr>
+          </w:p>
+        </w:tc>
+      </w:tr>
     </w:tbl>
     <w:p>
       <w:pPr>
@@ -1988,7 +1945,20 @@
         <w:rPr>
           <w:lang w:val="en-AU"/>
         </w:rPr>
-        <w:t>Setting up easyplot for the first time</w:t>
+        <w:t xml:space="preserve">Setting up </w:t>
+      </w:r>
+      <w:r>
+        <w:rPr>
+          <w:i/>
+          <w:lang w:val="en-AU"/>
+        </w:rPr>
+        <w:t>easyplot</w:t>
+      </w:r>
+      <w:r>
+        <w:rPr>
+          <w:lang w:val="en-AU"/>
+        </w:rPr>
+        <w:t xml:space="preserve"> for the first time</w:t>
       </w:r>
     </w:p>
     <w:p>
@@ -2012,7 +1982,20 @@
         <w:rPr>
           <w:lang w:val="en-AU"/>
         </w:rPr>
-        <w:t xml:space="preserve">To run easyplot you will require the easyplot and imos-toolbox routines. An example layout of the files on your computer would be to create a folder (say C:\AIMS) and place the easyplot and imos-toolbox (latest version in use at AIMS is imos-toolbox-v2.3b-aims) folders in there. </w:t>
+        <w:t xml:space="preserve">To run </w:t>
+      </w:r>
+      <w:r>
+        <w:rPr>
+          <w:i/>
+          <w:lang w:val="en-AU"/>
+        </w:rPr>
+        <w:t>easyplot</w:t>
+      </w:r>
+      <w:r>
+        <w:rPr>
+          <w:lang w:val="en-AU"/>
+        </w:rPr>
+        <w:t xml:space="preserve"> you will require the easyplot and imos-toolbox routines. An example layout of the files on your computer would be to create a folder (say C:\AIMS) and place the easyplot and imos-toolbox (latest version in use at AIMS is imos-toolbox-v2.3b-aims) folders in there. </w:t>
       </w:r>
     </w:p>
     <w:p>
@@ -2049,7 +2032,20 @@
         <w:rPr>
           <w:lang w:val="en-AU"/>
         </w:rPr>
-        <w:t xml:space="preserve"> first install of easyplot you will need to set some paths up, navigate into the easyplot folder and edit the file ‘setup_easyplot.m’. Edit the </w:t>
+        <w:t xml:space="preserve"> first install of </w:t>
+      </w:r>
+      <w:r>
+        <w:rPr>
+          <w:i/>
+          <w:lang w:val="en-AU"/>
+        </w:rPr>
+        <w:t>easyplot</w:t>
+      </w:r>
+      <w:r>
+        <w:rPr>
+          <w:lang w:val="en-AU"/>
+        </w:rPr>
+        <w:t xml:space="preserve"> you will need to set some paths up, navigate into the easyplot folder and edit the file ‘setup_easyplot.m’. Edit the </w:t>
       </w:r>
       <w:r>
         <w:t>variables ‘easyplotDir’ and ‘imos_tb_home’</w:t>
@@ -2071,15 +2067,35 @@
         <w:pStyle w:val="Heading1"/>
       </w:pPr>
       <w:r>
-        <w:t>Running easyplot</w:t>
-      </w:r>
-    </w:p>
-    <w:p>
-      <w:pPr>
-        <w:rPr>
-          <w:lang w:val="en-AU"/>
-        </w:rPr>
-      </w:pPr>
+        <w:t xml:space="preserve">Running </w:t>
+      </w:r>
+      <w:r>
+        <w:rPr>
+          <w:i/>
+        </w:rPr>
+        <w:t>easyplot</w:t>
+      </w:r>
+    </w:p>
+    <w:p>
+      <w:pPr>
+        <w:rPr>
+          <w:lang w:val="en-AU"/>
+        </w:rPr>
+      </w:pPr>
+    </w:p>
+    <w:p>
+      <w:pPr>
+        <w:pStyle w:val="Heading2"/>
+        <w:rPr>
+          <w:lang w:val="en-AU"/>
+        </w:rPr>
+      </w:pPr>
+      <w:r>
+        <w:rPr>
+          <w:lang w:val="en-AU"/>
+        </w:rPr>
+        <w:t>Step 1</w:t>
+      </w:r>
     </w:p>
     <w:p>
       <w:pPr>
@@ -2103,7 +2119,32 @@
         <w:rPr>
           <w:lang w:val="en-AU"/>
         </w:rPr>
-        <w:t xml:space="preserve"> easyplot you should only have to </w:t>
+        <w:t xml:space="preserve"> </w:t>
+      </w:r>
+      <w:r>
+        <w:rPr>
+          <w:i/>
+          <w:lang w:val="en-AU"/>
+        </w:rPr>
+        <w:t>easyplot</w:t>
+      </w:r>
+      <w:r>
+        <w:rPr>
+          <w:lang w:val="en-AU"/>
+        </w:rPr>
+        <w:t xml:space="preserve"> </w:t>
+      </w:r>
+      <w:r>
+        <w:rPr>
+          <w:lang w:val="en-AU"/>
+        </w:rPr>
+        <w:t xml:space="preserve">(only once per session) </w:t>
+      </w:r>
+      <w:r>
+        <w:rPr>
+          <w:lang w:val="en-AU"/>
+        </w:rPr>
+        <w:t xml:space="preserve">you should only have to </w:t>
       </w:r>
       <w:r>
         <w:rPr>
@@ -2175,19 +2216,7 @@
         <w:rPr>
           <w:lang w:val="en-AU"/>
         </w:rPr>
-        <w:t xml:space="preserve">set </w:t>
-      </w:r>
-      <w:r>
-        <w:rPr>
-          <w:lang w:val="en-AU"/>
-        </w:rPr>
-        <w:t>‘CURRENT FOLDER’</w:t>
-      </w:r>
-      <w:r>
-        <w:rPr>
-          <w:lang w:val="en-AU"/>
-        </w:rPr>
-        <w:t xml:space="preserve"> in matlab to easyplot folder</w:t>
+        <w:t>set ‘CURRENT FOLDER’ in matlab to easyplot folder</w:t>
       </w:r>
       <w:r>
         <w:rPr>
@@ -2198,29 +2227,145 @@
     </w:p>
     <w:p>
       <w:pPr>
-        <w:pStyle w:val="Heading1"/>
-        <w:rPr>
-          <w:lang w:val="en-AU"/>
-        </w:rPr>
-      </w:pPr>
-      <w:r>
-        <w:rPr>
-          <w:lang w:val="en-AU"/>
-        </w:rPr>
-        <w:t>Method 1</w:t>
-      </w:r>
-    </w:p>
-    <w:p>
-      <w:pPr>
-        <w:rPr>
-          <w:lang w:val="en-AU"/>
-        </w:rPr>
-      </w:pPr>
-      <w:r>
-        <w:rPr>
-          <w:lang w:val="en-AU"/>
-        </w:rPr>
-        <w:t>Execute easyplot. You will be presented with a display</w:t>
+        <w:pStyle w:val="Heading2"/>
+        <w:rPr>
+          <w:lang w:val="en-AU"/>
+        </w:rPr>
+      </w:pPr>
+      <w:r>
+        <w:rPr>
+          <w:lang w:val="en-AU"/>
+        </w:rPr>
+        <w:t>Step 2</w:t>
+      </w:r>
+    </w:p>
+    <w:p>
+      <w:pPr>
+        <w:rPr>
+          <w:lang w:val="en-AU"/>
+        </w:rPr>
+      </w:pPr>
+      <w:r>
+        <w:rPr>
+          <w:lang w:val="en-AU"/>
+        </w:rPr>
+        <w:t>Execute easyplot by either</w:t>
+      </w:r>
+    </w:p>
+    <w:p>
+      <w:pPr>
+        <w:pStyle w:val="ListParagraph"/>
+        <w:numPr>
+          <w:ilvl w:val="0"/>
+          <w:numId w:val="7"/>
+        </w:numPr>
+        <w:rPr>
+          <w:lang w:val="en-AU"/>
+        </w:rPr>
+      </w:pPr>
+      <w:r>
+        <w:rPr>
+          <w:lang w:val="en-AU"/>
+        </w:rPr>
+        <w:t>navigating</w:t>
+      </w:r>
+      <w:r>
+        <w:rPr>
+          <w:lang w:val="en-AU"/>
+        </w:rPr>
+        <w:t xml:space="preserve"> to the easyplot </w:t>
+      </w:r>
+      <w:r>
+        <w:rPr>
+          <w:lang w:val="en-AU"/>
+        </w:rPr>
+        <w:t>folder and run easyplot from the command line, or</w:t>
+      </w:r>
+    </w:p>
+    <w:p>
+      <w:pPr>
+        <w:pStyle w:val="ListParagraph"/>
+        <w:numPr>
+          <w:ilvl w:val="0"/>
+          <w:numId w:val="7"/>
+        </w:numPr>
+        <w:rPr>
+          <w:rFonts w:ascii="Courier New" w:hAnsi="Courier New" w:cs="Courier New"/>
+          <w:sz w:val="24"/>
+          <w:szCs w:val="24"/>
+          <w:lang w:val="en-AU"/>
+        </w:rPr>
+      </w:pPr>
+      <w:r>
+        <w:rPr>
+          <w:lang w:val="en-AU"/>
+        </w:rPr>
+        <w:t>set ‘CURRENT FOLDER’ in matlab to easyplot folder in the folder view pane, select easyp</w:t>
+      </w:r>
+      <w:r>
+        <w:rPr>
+          <w:lang w:val="en-AU"/>
+        </w:rPr>
+        <w:t>lot.m and run it by pressing F9.</w:t>
+      </w:r>
+    </w:p>
+    <w:p>
+      <w:pPr>
+        <w:pStyle w:val="ListParagraph"/>
+        <w:numPr>
+          <w:ilvl w:val="0"/>
+          <w:numId w:val="7"/>
+        </w:numPr>
+        <w:rPr>
+          <w:rFonts w:ascii="Courier New" w:hAnsi="Courier New" w:cs="Courier New"/>
+          <w:sz w:val="24"/>
+          <w:szCs w:val="24"/>
+          <w:lang w:val="en-AU"/>
+        </w:rPr>
+      </w:pPr>
+      <w:r>
+        <w:rPr>
+          <w:lang w:val="en-AU"/>
+        </w:rPr>
+        <w:t>open easyplot.m in the matlab editor and run it</w:t>
+      </w:r>
+      <w:r>
+        <w:rPr>
+          <w:lang w:val="en-AU"/>
+        </w:rPr>
+        <w:t>.</w:t>
+      </w:r>
+    </w:p>
+    <w:p>
+      <w:pPr>
+        <w:pStyle w:val="ListParagraph"/>
+        <w:ind w:left="1440"/>
+        <w:rPr>
+          <w:rFonts w:ascii="Courier New" w:hAnsi="Courier New" w:cs="Courier New"/>
+          <w:sz w:val="24"/>
+          <w:szCs w:val="24"/>
+          <w:lang w:val="en-AU"/>
+        </w:rPr>
+      </w:pPr>
+    </w:p>
+    <w:p>
+      <w:pPr>
+        <w:rPr>
+          <w:lang w:val="en-AU"/>
+        </w:rPr>
+      </w:pPr>
+    </w:p>
+    <w:p>
+      <w:pPr>
+        <w:rPr>
+          <w:lang w:val="en-AU"/>
+        </w:rPr>
+      </w:pPr>
+      <w:r>
+        <w:rPr>
+          <w:lang w:val="en-AU"/>
+        </w:rPr>
+        <w:t>You will be presented with a display</w:t>
       </w:r>
       <w:r>
         <w:rPr>
@@ -2315,7 +2460,19 @@
         <w:rPr>
           <w:lang w:val="en-AU"/>
         </w:rPr>
-        <w:t>Import: allows to choose particular instruments files and the variable to plot. You may add more plots to the display by using this button as well.</w:t>
+        <w:t xml:space="preserve">Import: allows </w:t>
+      </w:r>
+      <w:r>
+        <w:rPr>
+          <w:lang w:val="en-AU"/>
+        </w:rPr>
+        <w:t xml:space="preserve">you </w:t>
+      </w:r>
+      <w:r>
+        <w:rPr>
+          <w:lang w:val="en-AU"/>
+        </w:rPr>
+        <w:t>to choose particular instruments files and the variable to plot. You may add more plots to the display by using this button as well.</w:t>
       </w:r>
     </w:p>
     <w:p>
@@ -2369,7 +2526,7 @@
         <w:rPr>
           <w:lang w:val="en-AU"/>
         </w:rPr>
-        <w:t>Clear Plot: removes all plots.</w:t>
+        <w:t>Zoom X extents: zoom x-axis to entire data set.</w:t>
       </w:r>
     </w:p>
     <w:p>
@@ -2387,357 +2544,17 @@
         <w:rPr>
           <w:lang w:val="en-AU"/>
         </w:rPr>
-        <w:t>Exit: exits easyplot.</w:t>
-      </w:r>
-    </w:p>
-    <w:p>
-      <w:pPr>
-        <w:pStyle w:val="Heading1"/>
-        <w:rPr>
-          <w:lang w:val="en-AU"/>
-        </w:rPr>
-      </w:pPr>
-      <w:r>
-        <w:rPr>
-          <w:lang w:val="en-AU"/>
-        </w:rPr>
-        <w:t>Method 2</w:t>
-      </w:r>
-    </w:p>
-    <w:p>
-      <w:pPr>
-        <w:pStyle w:val="Heading2"/>
-        <w:rPr>
-          <w:lang w:val="en-AU"/>
-        </w:rPr>
-      </w:pPr>
-      <w:r>
-        <w:rPr>
-          <w:lang w:val="en-AU"/>
-        </w:rPr>
-        <w:t>Importing Data file.</w:t>
-      </w:r>
-    </w:p>
-    <w:p>
-      <w:pPr>
-        <w:rPr>
-          <w:lang w:val="en-AU"/>
-        </w:rPr>
-      </w:pPr>
-    </w:p>
-    <w:p>
-      <w:pPr>
-        <w:rPr>
-          <w:lang w:val="en-AU"/>
-        </w:rPr>
-      </w:pPr>
-      <w:r>
-        <w:rPr>
-          <w:lang w:val="en-AU"/>
-        </w:rPr>
-        <w:t>In Matlab,</w:t>
-      </w:r>
-      <w:r>
-        <w:rPr>
-          <w:lang w:val="en-AU"/>
-        </w:rPr>
-        <w:t xml:space="preserve"> se</w:t>
-      </w:r>
-      <w:r>
-        <w:rPr>
-          <w:lang w:val="en-AU"/>
-        </w:rPr>
-        <w:t xml:space="preserve">t your </w:t>
-      </w:r>
-      <w:r>
-        <w:rPr>
-          <w:lang w:val="en-AU"/>
-        </w:rPr>
-        <w:t>‘CURRENT FOLDER’</w:t>
-      </w:r>
-      <w:r>
-        <w:rPr>
-          <w:lang w:val="en-AU"/>
-        </w:rPr>
-        <w:t xml:space="preserve"> to wherever you </w:t>
-      </w:r>
-      <w:r>
-        <w:rPr>
-          <w:lang w:val="en-AU"/>
-        </w:rPr>
-        <w:t>easy</w:t>
-      </w:r>
-      <w:r>
-        <w:rPr>
-          <w:lang w:val="en-AU"/>
-        </w:rPr>
-        <w:t>plot</w:t>
-      </w:r>
-      <w:r>
-        <w:rPr>
-          <w:lang w:val="en-AU"/>
-        </w:rPr>
-        <w:t xml:space="preserve"> location. Run the routine ‘importInstruments.m’. You will be then asked to pick an instrument type,  then a </w:t>
-      </w:r>
-      <w:r>
-        <w:rPr>
-          <w:lang w:val="en-AU"/>
-        </w:rPr>
-        <w:t>window will show up and ask to browse for your file</w:t>
-      </w:r>
-      <w:r>
-        <w:rPr>
-          <w:lang w:val="en-AU"/>
-        </w:rPr>
-        <w:t>s. Rerunning this routine will allow you to load more instruments. This routine will load the data into a variable ‘sample_data’ in</w:t>
-      </w:r>
-      <w:r>
-        <w:rPr>
-          <w:lang w:val="en-AU"/>
-        </w:rPr>
-        <w:t xml:space="preserve"> the workspace window</w:t>
-      </w:r>
-      <w:r>
-        <w:rPr>
-          <w:lang w:val="en-AU"/>
-        </w:rPr>
-        <w:t>.</w:t>
-      </w:r>
-    </w:p>
-    <w:p>
-      <w:pPr>
-        <w:keepNext/>
-        <w:rPr>
-          <w:lang w:val="en-AU"/>
-        </w:rPr>
-      </w:pPr>
-      <w:r>
-        <w:rPr>
-          <w:lang w:val="en-AU"/>
-        </w:rPr>
-        <w:lastRenderedPageBreak/>
-        <w:t>Then you’re ready for the next step</w:t>
-      </w:r>
-      <w:r>
-        <w:rPr>
-          <w:lang w:val="en-AU"/>
-        </w:rPr>
-        <w:br/>
-      </w:r>
-      <w:r>
-        <w:rPr>
-          <w:lang w:val="en-AU"/>
-        </w:rPr>
-        <w:br/>
-      </w:r>
-      <w:r>
-        <w:rPr>
-          <w:noProof/>
-          <w:lang w:val="en-AU" w:eastAsia="en-AU"/>
-        </w:rPr>
-        <w:drawing>
-          <wp:inline distT="0" distB="0" distL="0" distR="0" wp14:anchorId="497B3294" wp14:editId="1650368E">
-            <wp:extent cx="5731510" cy="3253740"/>
-            <wp:effectExtent l="171450" t="171450" r="193040" b="194310"/>
-            <wp:docPr id="9" name="Picture 9"/>
-            <wp:cNvGraphicFramePr>
-              <a:graphicFrameLocks xmlns:a="http://schemas.openxmlformats.org/drawingml/2006/main" noChangeAspect="1"/>
-            </wp:cNvGraphicFramePr>
-            <a:graphic xmlns:a="http://schemas.openxmlformats.org/drawingml/2006/main">
-              <a:graphicData uri="http://schemas.openxmlformats.org/drawingml/2006/picture">
-                <pic:pic xmlns:pic="http://schemas.openxmlformats.org/drawingml/2006/picture">
-                  <pic:nvPicPr>
-                    <pic:cNvPr id="0" name="Picture2.jpg"/>
-                    <pic:cNvPicPr/>
-                  </pic:nvPicPr>
-                  <pic:blipFill>
-                    <a:blip r:embed="rId11">
-                      <a:extLst>
-                        <a:ext uri="{28A0092B-C50C-407E-A947-70E740481C1C}">
-                          <a14:useLocalDpi xmlns:a14="http://schemas.microsoft.com/office/drawing/2010/main" val="0"/>
-                        </a:ext>
-                      </a:extLst>
-                    </a:blip>
-                    <a:stretch>
-                      <a:fillRect/>
-                    </a:stretch>
-                  </pic:blipFill>
-                  <pic:spPr>
-                    <a:xfrm>
-                      <a:off x="0" y="0"/>
-                      <a:ext cx="5731510" cy="3253740"/>
-                    </a:xfrm>
-                    <a:prstGeom prst="rect">
-                      <a:avLst/>
-                    </a:prstGeom>
-                    <a:solidFill>
-                      <a:srgbClr val="FFFFFF">
-                        <a:shade val="85000"/>
-                      </a:srgbClr>
-                    </a:solidFill>
-                    <a:ln w="190500" cap="rnd">
-                      <a:solidFill>
-                        <a:srgbClr val="FFFFFF"/>
-                      </a:solidFill>
-                    </a:ln>
-                    <a:effectLst>
-                      <a:outerShdw blurRad="50000" algn="tl" rotWithShape="0">
-                        <a:srgbClr val="000000">
-                          <a:alpha val="41000"/>
-                        </a:srgbClr>
-                      </a:outerShdw>
-                    </a:effectLst>
-                    <a:scene3d>
-                      <a:camera prst="orthographicFront"/>
-                      <a:lightRig rig="twoPt" dir="t">
-                        <a:rot lat="0" lon="0" rev="7800000"/>
-                      </a:lightRig>
-                    </a:scene3d>
-                    <a:sp3d contourW="6350">
-                      <a:bevelT w="50800" h="16510"/>
-                      <a:contourClr>
-                        <a:srgbClr val="C0C0C0"/>
-                      </a:contourClr>
-                    </a:sp3d>
-                  </pic:spPr>
-                </pic:pic>
-              </a:graphicData>
-            </a:graphic>
-          </wp:inline>
-        </w:drawing>
-      </w:r>
-    </w:p>
-    <w:p>
-      <w:pPr>
-        <w:pStyle w:val="Caption"/>
-        <w:rPr>
-          <w:lang w:val="en-AU"/>
-        </w:rPr>
-      </w:pPr>
-      <w:r>
-        <w:rPr>
-          <w:lang w:val="en-AU"/>
-        </w:rPr>
-        <w:t xml:space="preserve">Figure </w:t>
-      </w:r>
-      <w:r>
-        <w:fldChar w:fldCharType="begin"/>
-      </w:r>
-      <w:r>
-        <w:rPr>
-          <w:lang w:val="en-AU"/>
-        </w:rPr>
-        <w:instrText xml:space="preserve"> SEQ Figure \* ARABIC </w:instrText>
-      </w:r>
-      <w:r>
-        <w:fldChar w:fldCharType="separate"/>
-      </w:r>
-      <w:r>
-        <w:rPr>
-          <w:noProof/>
-          <w:lang w:val="en-AU"/>
-        </w:rPr>
-        <w:t>1</w:t>
-      </w:r>
-      <w:r>
-        <w:fldChar w:fldCharType="end"/>
-      </w:r>
-      <w:r>
-        <w:rPr>
-          <w:lang w:val="en-AU"/>
-        </w:rPr>
-        <w:t xml:space="preserve"> - Default Matlab window</w:t>
-      </w:r>
-    </w:p>
-    <w:p>
-      <w:pPr>
-        <w:pStyle w:val="Heading2"/>
-        <w:rPr>
-          <w:lang w:val="en-AU"/>
-        </w:rPr>
-      </w:pPr>
-      <w:r>
-        <w:rPr>
-          <w:lang w:val="en-AU"/>
-        </w:rPr>
-        <w:t>Plot workspace variables</w:t>
-      </w:r>
-    </w:p>
-    <w:p>
-      <w:pPr>
-        <w:rPr>
-          <w:lang w:val="en-AU"/>
-        </w:rPr>
-      </w:pPr>
-      <w:r>
-        <w:rPr>
-          <w:lang w:val="en-AU"/>
-        </w:rPr>
-        <w:t>Simply select the plotW</w:t>
-      </w:r>
-      <w:r>
-        <w:rPr>
-          <w:lang w:val="en-AU"/>
-        </w:rPr>
-        <w:t>orkspaceUsingFilter</w:t>
-      </w:r>
-      <w:r>
-        <w:rPr>
-          <w:lang w:val="en-AU"/>
-        </w:rPr>
-        <w:t xml:space="preserve"> function</w:t>
-      </w:r>
-      <w:r>
-        <w:rPr>
-          <w:lang w:val="en-AU"/>
-        </w:rPr>
-        <w:t xml:space="preserve"> in the current folder windows</w:t>
-      </w:r>
-      <w:r>
-        <w:rPr>
-          <w:lang w:val="en-AU"/>
-        </w:rPr>
-        <w:t xml:space="preserve"> and click F9. </w:t>
-      </w:r>
-      <w:r>
-        <w:rPr>
-          <w:lang w:val="en-AU"/>
-        </w:rPr>
-        <w:t>All-time</w:t>
-      </w:r>
-      <w:r>
-        <w:rPr>
-          <w:lang w:val="en-AU"/>
-        </w:rPr>
-        <w:t xml:space="preserve"> series previously loaded shows up on a graph with time and legend.</w:t>
-      </w:r>
-      <w:r>
-        <w:rPr>
-          <w:lang w:val="en-AU"/>
-        </w:rPr>
-        <w:br/>
-        <w:t>If you have too much too plot, it will be unreadable, luckily the next step is editing plot!</w:t>
-      </w:r>
-    </w:p>
-    <w:p>
-      <w:pPr>
-        <w:rPr>
-          <w:lang w:val="en-AU"/>
-        </w:rPr>
-      </w:pPr>
-      <w:r>
-        <w:rPr>
-          <w:lang w:val="en-AU"/>
-        </w:rPr>
-        <w:t>Note:</w:t>
-      </w:r>
+        <w:t>Zoom Y extents: zoom y-axis to entire data set.</w:t>
+      </w:r>
+      <w:bookmarkStart w:id="0" w:name="_GoBack"/>
+      <w:bookmarkEnd w:id="0"/>
     </w:p>
     <w:p>
       <w:pPr>
         <w:pStyle w:val="ListParagraph"/>
         <w:numPr>
           <w:ilvl w:val="0"/>
-          <w:numId w:val="3"/>
+          <w:numId w:val="8"/>
         </w:numPr>
         <w:rPr>
           <w:lang w:val="en-AU"/>
@@ -2747,27 +2564,26 @@
         <w:rPr>
           <w:lang w:val="en-AU"/>
         </w:rPr>
-        <w:t xml:space="preserve">If this generate an error, it’s probably because a system variable sneak into your workspace, Check all your variable are time series, if you find some that are not delete them and execute the </w:t>
-      </w:r>
-      <w:r>
-        <w:rPr>
-          <w:lang w:val="en-AU"/>
-        </w:rPr>
-        <w:t>plotWorkspaceUsingFilter</w:t>
-      </w:r>
-      <w:r>
-        <w:rPr>
-          <w:lang w:val="en-AU"/>
-        </w:rPr>
-        <w:t xml:space="preserve"> function again.</w:t>
-      </w:r>
-    </w:p>
-    <w:p>
-      <w:pPr>
-        <w:rPr>
-          <w:lang w:val="en-AU"/>
-        </w:rPr>
-      </w:pPr>
+        <w:t>Clear Plot: removes all plots.</w:t>
+      </w:r>
+    </w:p>
+    <w:p>
+      <w:pPr>
+        <w:pStyle w:val="ListParagraph"/>
+        <w:numPr>
+          <w:ilvl w:val="0"/>
+          <w:numId w:val="8"/>
+        </w:numPr>
+        <w:rPr>
+          <w:lang w:val="en-AU"/>
+        </w:rPr>
+      </w:pPr>
+      <w:r>
+        <w:rPr>
+          <w:lang w:val="en-AU"/>
+        </w:rPr>
+        <w:t>Exit: exits easyplot.</w:t>
+      </w:r>
     </w:p>
     <w:p>
       <w:pPr>
@@ -2789,6 +2605,19 @@
           <w:lang w:val="en-AU"/>
         </w:rPr>
       </w:pPr>
+    </w:p>
+    <w:p>
+      <w:pPr>
+        <w:rPr>
+          <w:lang w:val="en-AU"/>
+        </w:rPr>
+      </w:pPr>
+      <w:r>
+        <w:rPr>
+          <w:lang w:val="en-AU"/>
+        </w:rPr>
+        <w:t>This section is a bit out of date and may not be correct.</w:t>
+      </w:r>
     </w:p>
     <w:p>
       <w:pPr>
@@ -2851,7 +2680,7 @@
         </w:rPr>
         <w:lastRenderedPageBreak/>
         <w:drawing>
-          <wp:inline distT="0" distB="0" distL="0" distR="0" wp14:anchorId="4CB4FA1E" wp14:editId="55EC2A70">
+          <wp:inline distT="0" distB="0" distL="0" distR="0" wp14:anchorId="555A75BC" wp14:editId="0A637F6C">
             <wp:extent cx="5731510" cy="3223895"/>
             <wp:effectExtent l="171450" t="171450" r="193040" b="186055"/>
             <wp:docPr id="11" name="Picture 11"/>
@@ -2866,7 +2695,7 @@
                     <pic:cNvPicPr/>
                   </pic:nvPicPr>
                   <pic:blipFill>
-                    <a:blip r:embed="rId12">
+                    <a:blip r:embed="rId11">
                       <a:extLst>
                         <a:ext uri="{28A0092B-C50C-407E-A947-70E740481C1C}">
                           <a14:useLocalDpi xmlns:a14="http://schemas.microsoft.com/office/drawing/2010/main" val="0"/>
@@ -3061,10 +2890,8 @@
         <w:rPr>
           <w:lang w:val="en-AU"/>
         </w:rPr>
-        <w:t>blah blah blah</w:t>
-      </w:r>
-      <w:bookmarkStart w:id="0" w:name="_GoBack"/>
-      <w:bookmarkEnd w:id="0"/>
+        <w:t>Best thing since sliced bread.</w:t>
+      </w:r>
     </w:p>
     <w:p>
       <w:pPr>
@@ -4165,6 +3992,7 @@
   <w:style w:type="character" w:default="1" w:styleId="DefaultParagraphFont">
     <w:name w:val="Default Paragraph Font"/>
     <w:uiPriority w:val="1"/>
+    <w:semiHidden/>
     <w:unhideWhenUsed/>
   </w:style>
   <w:style w:type="table" w:default="1" w:styleId="TableNormal">
@@ -4568,6 +4396,7 @@
   <w:style w:type="character" w:default="1" w:styleId="DefaultParagraphFont">
     <w:name w:val="Default Paragraph Font"/>
     <w:uiPriority w:val="1"/>
+    <w:semiHidden/>
     <w:unhideWhenUsed/>
   </w:style>
   <w:style w:type="table" w:default="1" w:styleId="TableNormal">

</xml_diff>

<commit_message>
Code cleanup. Update manual.
</commit_message>
<xml_diff>
--- a/Og tech easy plot v2.docx
+++ b/Og tech easy plot v2.docx
@@ -15,6 +15,7 @@
         </w:rPr>
         <w:t xml:space="preserve">OGTECH </w:t>
       </w:r>
+      <w:proofErr w:type="spellStart"/>
       <w:r>
         <w:rPr>
           <w:i/>
@@ -29,6 +30,7 @@
         </w:rPr>
         <w:t>plot</w:t>
       </w:r>
+      <w:proofErr w:type="spellEnd"/>
     </w:p>
     <w:p>
       <w:pPr>
@@ -186,11 +188,19 @@
                 <w:lang w:val="en-AU"/>
               </w:rPr>
             </w:pPr>
-            <w:r>
-              <w:rPr>
-                <w:lang w:val="en-AU"/>
-              </w:rPr>
-              <w:t>Mederic MAINSON</w:t>
+            <w:proofErr w:type="spellStart"/>
+            <w:r>
+              <w:rPr>
+                <w:lang w:val="en-AU"/>
+              </w:rPr>
+              <w:t>Mederic</w:t>
+            </w:r>
+            <w:proofErr w:type="spellEnd"/>
+            <w:r>
+              <w:rPr>
+                <w:lang w:val="en-AU"/>
+              </w:rPr>
+              <w:t xml:space="preserve"> MAINSON</w:t>
             </w:r>
           </w:p>
         </w:tc>
@@ -246,8 +256,16 @@
               <w:rPr>
                 <w:lang w:val="en-AU"/>
               </w:rPr>
-              <w:t>Simon Spagnol</w:t>
-            </w:r>
+              <w:t xml:space="preserve">Simon </w:t>
+            </w:r>
+            <w:proofErr w:type="spellStart"/>
+            <w:r>
+              <w:rPr>
+                <w:lang w:val="en-AU"/>
+              </w:rPr>
+              <w:t>Spagnol</w:t>
+            </w:r>
+            <w:proofErr w:type="spellEnd"/>
           </w:p>
         </w:tc>
         <w:tc>
@@ -337,6 +355,7 @@
           <w:lang w:val="en-AU"/>
         </w:rPr>
       </w:pPr>
+      <w:proofErr w:type="gramStart"/>
       <w:r>
         <w:rPr>
           <w:rStyle w:val="Heading1Char"/>
@@ -351,6 +370,7 @@
         </w:rPr>
         <w:t>.</w:t>
       </w:r>
+      <w:proofErr w:type="gramEnd"/>
     </w:p>
     <w:p>
       <w:pPr>
@@ -371,6 +391,7 @@
         </w:rPr>
         <w:t xml:space="preserve">The aim of </w:t>
       </w:r>
+      <w:proofErr w:type="spellStart"/>
       <w:r>
         <w:rPr>
           <w:i/>
@@ -378,6 +399,7 @@
         </w:rPr>
         <w:t>easyplot</w:t>
       </w:r>
+      <w:proofErr w:type="spellEnd"/>
       <w:r>
         <w:rPr>
           <w:lang w:val="en-AU"/>
@@ -400,7 +422,19 @@
         <w:rPr>
           <w:lang w:val="en-AU"/>
         </w:rPr>
-        <w:t xml:space="preserve"> to plot and compare every instrument </w:t>
+        <w:t xml:space="preserve"> to plot and </w:t>
+      </w:r>
+      <w:r>
+        <w:rPr>
+          <w:lang w:val="en-AU"/>
+        </w:rPr>
+        <w:t xml:space="preserve">easily </w:t>
+      </w:r>
+      <w:r>
+        <w:rPr>
+          <w:lang w:val="en-AU"/>
+        </w:rPr>
+        <w:t xml:space="preserve">compare instrument </w:t>
       </w:r>
       <w:r>
         <w:rPr>
@@ -412,38 +446,103 @@
         <w:rPr>
           <w:lang w:val="en-AU"/>
         </w:rPr>
+        <w:t xml:space="preserve"> for diagnostic purposes</w:t>
+      </w:r>
+      <w:r>
+        <w:rPr>
+          <w:lang w:val="en-AU"/>
+        </w:rPr>
         <w:t>.</w:t>
       </w:r>
       <w:r>
         <w:rPr>
           <w:lang w:val="en-AU"/>
         </w:rPr>
+        <w:t xml:space="preserve"> The original scripts written by </w:t>
+      </w:r>
+      <w:r>
+        <w:rPr>
+          <w:lang w:val="en-AU"/>
+        </w:rPr>
+        <w:t xml:space="preserve">M </w:t>
+      </w:r>
+      <w:proofErr w:type="spellStart"/>
+      <w:r>
+        <w:rPr>
+          <w:lang w:val="en-AU"/>
+        </w:rPr>
+        <w:t>Mainson</w:t>
+      </w:r>
+      <w:proofErr w:type="spellEnd"/>
+      <w:r>
+        <w:rPr>
+          <w:lang w:val="en-AU"/>
+        </w:rPr>
+        <w:t xml:space="preserve"> involved a </w:t>
+      </w:r>
+      <w:proofErr w:type="spellStart"/>
+      <w:r>
+        <w:rPr>
+          <w:lang w:val="en-AU"/>
+        </w:rPr>
+        <w:t>two step</w:t>
+      </w:r>
+      <w:proofErr w:type="spellEnd"/>
+      <w:r>
+        <w:rPr>
+          <w:lang w:val="en-AU"/>
+        </w:rPr>
+        <w:t xml:space="preserve"> process of importing the data and then calling the plotting script. The latest version present the user with a figure with various </w:t>
+      </w:r>
+      <w:proofErr w:type="gramStart"/>
+      <w:r>
+        <w:rPr>
+          <w:lang w:val="en-AU"/>
+        </w:rPr>
+        <w:t>action</w:t>
+      </w:r>
+      <w:proofErr w:type="gramEnd"/>
+      <w:r>
+        <w:rPr>
+          <w:lang w:val="en-AU"/>
+        </w:rPr>
+        <w:t xml:space="preserve"> buttons.</w:t>
+      </w:r>
+      <w:r>
+        <w:rPr>
+          <w:lang w:val="en-AU"/>
+        </w:rPr>
+        <w:t xml:space="preserve"> The instruments recovered data file must be supported by the IMOS toolbox par</w:t>
+      </w:r>
+      <w:r>
+        <w:rPr>
+          <w:lang w:val="en-AU"/>
+        </w:rPr>
+        <w:t xml:space="preserve">ser routines, which for AIMS is pretty much </w:t>
+      </w:r>
+      <w:r>
+        <w:rPr>
+          <w:lang w:val="en-AU"/>
+        </w:rPr>
+        <w:t>most</w:t>
+      </w:r>
+      <w:r>
+        <w:rPr>
+          <w:lang w:val="en-AU"/>
+        </w:rPr>
+        <w:t xml:space="preserve"> of</w:t>
+      </w:r>
+      <w:r>
+        <w:rPr>
+          <w:lang w:val="en-AU"/>
+        </w:rPr>
+        <w:t xml:space="preserve"> instruments we deploy in the field.</w:t>
+      </w:r>
+      <w:r>
+        <w:rPr>
+          <w:lang w:val="en-AU"/>
+        </w:rPr>
         <w:br/>
-        <w:t xml:space="preserve">The idea is not only being able to plot on instrument data, but also to </w:t>
-      </w:r>
-      <w:r>
-        <w:rPr>
-          <w:lang w:val="en-AU"/>
-        </w:rPr>
-        <w:t>compare instrument between them allowing a more accurate diagnostic.</w:t>
-      </w:r>
-      <w:r>
-        <w:rPr>
-          <w:lang w:val="en-AU"/>
-        </w:rPr>
-        <w:t xml:space="preserve"> The original scripts written by </w:t>
-      </w:r>
-      <w:r>
-        <w:rPr>
-          <w:lang w:val="en-AU"/>
-        </w:rPr>
-        <w:t>M Mainson involved a two step process of importing the data and then calling the plotting script. The latest version present the user with a figure with various action buttons.</w:t>
-      </w:r>
-      <w:r>
-        <w:rPr>
-          <w:lang w:val="en-AU"/>
-        </w:rPr>
-        <w:br/>
       </w:r>
     </w:p>
     <w:p>
@@ -479,7 +578,23 @@
           <w:rFonts w:eastAsia="Times New Roman"/>
           <w:lang w:val="en-AU"/>
         </w:rPr>
-        <w:t>Hurrah guys, here is the download link, I suggest you install asap on your machine:</w:t>
+        <w:t xml:space="preserve">Hurrah guys, here is the download link, I suggest you install </w:t>
+      </w:r>
+      <w:proofErr w:type="gramStart"/>
+      <w:r>
+        <w:rPr>
+          <w:rFonts w:eastAsia="Times New Roman"/>
+          <w:lang w:val="en-AU"/>
+        </w:rPr>
+        <w:t>asap</w:t>
+      </w:r>
+      <w:proofErr w:type="gramEnd"/>
+      <w:r>
+        <w:rPr>
+          <w:rFonts w:eastAsia="Times New Roman"/>
+          <w:lang w:val="en-AU"/>
+        </w:rPr>
+        <w:t xml:space="preserve"> on your machine:</w:t>
       </w:r>
     </w:p>
     <w:p>
@@ -686,7 +801,31 @@
         <w:rPr>
           <w:lang w:val="en-AU"/>
         </w:rPr>
-        <w:t xml:space="preserve"> data will require conversion/ouput in order for the IMOS routines to read them (the </w:t>
+        <w:t xml:space="preserve"> data </w:t>
+      </w:r>
+      <w:r>
+        <w:rPr>
+          <w:lang w:val="en-AU"/>
+        </w:rPr>
+        <w:t xml:space="preserve">files </w:t>
+      </w:r>
+      <w:r>
+        <w:rPr>
+          <w:lang w:val="en-AU"/>
+        </w:rPr>
+        <w:t xml:space="preserve">will require </w:t>
+      </w:r>
+      <w:r>
+        <w:rPr>
+          <w:lang w:val="en-AU"/>
+        </w:rPr>
+        <w:t xml:space="preserve">some sort of </w:t>
+      </w:r>
+      <w:r>
+        <w:rPr>
+          <w:lang w:val="en-AU"/>
+        </w:rPr>
+        <w:t xml:space="preserve">conversion in order for the IMOS routines to read them (the </w:t>
       </w:r>
       <w:r>
         <w:rPr>
@@ -755,13 +894,8 @@
           <w:lang w:val="en-AU"/>
         </w:rPr>
       </w:pPr>
-    </w:p>
-    <w:p>
-      <w:pPr>
-        <w:rPr>
-          <w:lang w:val="en-AU"/>
-        </w:rPr>
-      </w:pPr>
+      <w:bookmarkStart w:id="0" w:name="_GoBack"/>
+      <w:bookmarkEnd w:id="0"/>
     </w:p>
     <w:tbl>
       <w:tblPr>
@@ -881,8 +1015,16 @@
               <w:rPr>
                 <w:lang w:val="en-AU"/>
               </w:rPr>
-              <w:t>.cnv</w:t>
-            </w:r>
+              <w:t>.</w:t>
+            </w:r>
+            <w:proofErr w:type="spellStart"/>
+            <w:r>
+              <w:rPr>
+                <w:lang w:val="en-AU"/>
+              </w:rPr>
+              <w:t>cnv</w:t>
+            </w:r>
+            <w:proofErr w:type="spellEnd"/>
           </w:p>
         </w:tc>
         <w:tc>
@@ -899,13 +1041,31 @@
               <w:rPr>
                 <w:lang w:val="en-AU"/>
               </w:rPr>
+              <w:t xml:space="preserve">Variables like </w:t>
+            </w:r>
+            <w:r>
+              <w:rPr>
+                <w:lang w:val="en-AU"/>
+              </w:rPr>
               <w:t>'Conductivity' 'Pre</w:t>
             </w:r>
             <w:r>
               <w:rPr>
                 <w:lang w:val="en-AU"/>
               </w:rPr>
-              <w:t xml:space="preserve">ssure' 'Temp' </w:t>
+              <w:t>ssure' 'Temp'</w:t>
+            </w:r>
+            <w:r>
+              <w:rPr>
+                <w:lang w:val="en-AU"/>
+              </w:rPr>
+              <w:t xml:space="preserve"> in whatever order. The variable</w:t>
+            </w:r>
+            <w:r>
+              <w:rPr>
+                <w:lang w:val="en-AU"/>
+              </w:rPr>
+              <w:t xml:space="preserve"> </w:t>
             </w:r>
             <w:r>
               <w:rPr>
@@ -925,7 +1085,13 @@
               <w:rPr>
                 <w:lang w:val="en-AU"/>
               </w:rPr>
-              <w:t xml:space="preserve"> 'Flag'</w:t>
+              <w:t xml:space="preserve"> </w:t>
+            </w:r>
+            <w:r>
+              <w:rPr>
+                <w:lang w:val="en-AU"/>
+              </w:rPr>
+              <w:t>must be included.</w:t>
             </w:r>
           </w:p>
         </w:tc>
@@ -963,8 +1129,16 @@
               <w:rPr>
                 <w:lang w:val="en-AU"/>
               </w:rPr>
-              <w:t>.asc</w:t>
-            </w:r>
+              <w:t>.</w:t>
+            </w:r>
+            <w:proofErr w:type="spellStart"/>
+            <w:r>
+              <w:rPr>
+                <w:lang w:val="en-AU"/>
+              </w:rPr>
+              <w:t>asc</w:t>
+            </w:r>
+            <w:proofErr w:type="spellEnd"/>
           </w:p>
         </w:tc>
         <w:tc>
@@ -973,6 +1147,981 @@
           </w:tcPr>
           <w:p>
             <w:pPr>
+              <w:rPr>
+                <w:lang w:val="en-AU"/>
+              </w:rPr>
+            </w:pPr>
+            <w:r>
+              <w:rPr>
+                <w:lang w:val="en-AU"/>
+              </w:rPr>
+              <w:t>As downloaded from instrument.</w:t>
+            </w:r>
+          </w:p>
+        </w:tc>
+      </w:tr>
+      <w:tr>
+        <w:tc>
+          <w:tcPr>
+            <w:tcW w:w="3055" w:type="dxa"/>
+          </w:tcPr>
+          <w:p>
+            <w:pPr>
+              <w:rPr>
+                <w:lang w:val="en-AU"/>
+              </w:rPr>
+            </w:pPr>
+            <w:r>
+              <w:rPr>
+                <w:lang w:val="en-AU"/>
+              </w:rPr>
+              <w:t>SB</w:t>
+            </w:r>
+            <w:r>
+              <w:rPr>
+                <w:lang w:val="en-AU"/>
+              </w:rPr>
+              <w:t>E</w:t>
+            </w:r>
+            <w:r>
+              <w:rPr>
+                <w:lang w:val="en-AU"/>
+              </w:rPr>
+              <w:t>37</w:t>
+            </w:r>
+          </w:p>
+        </w:tc>
+        <w:tc>
+          <w:tcPr>
+            <w:tcW w:w="2298" w:type="dxa"/>
+          </w:tcPr>
+          <w:p>
+            <w:pPr>
+              <w:rPr>
+                <w:lang w:val="en-AU"/>
+              </w:rPr>
+            </w:pPr>
+            <w:r>
+              <w:rPr>
+                <w:lang w:val="en-AU"/>
+              </w:rPr>
+              <w:t>.</w:t>
+            </w:r>
+            <w:proofErr w:type="spellStart"/>
+            <w:r>
+              <w:rPr>
+                <w:lang w:val="en-AU"/>
+              </w:rPr>
+              <w:t>cnv</w:t>
+            </w:r>
+            <w:proofErr w:type="spellEnd"/>
+          </w:p>
+        </w:tc>
+        <w:tc>
+          <w:tcPr>
+            <w:tcW w:w="3813" w:type="dxa"/>
+          </w:tcPr>
+          <w:p>
+            <w:pPr>
+              <w:rPr>
+                <w:lang w:val="en-AU"/>
+              </w:rPr>
+            </w:pPr>
+            <w:r>
+              <w:rPr>
+                <w:lang w:val="en-AU"/>
+              </w:rPr>
+              <w:t xml:space="preserve">Variables like </w:t>
+            </w:r>
+            <w:r>
+              <w:rPr>
+                <w:lang w:val="en-AU"/>
+              </w:rPr>
+              <w:t xml:space="preserve">'Pressure', 'Temp', </w:t>
+            </w:r>
+            <w:proofErr w:type="gramStart"/>
+            <w:r>
+              <w:rPr>
+                <w:lang w:val="en-AU"/>
+              </w:rPr>
+              <w:t>'</w:t>
+            </w:r>
+            <w:r>
+              <w:rPr>
+                <w:lang w:val="en-AU"/>
+              </w:rPr>
+              <w:t>Conductivity'</w:t>
+            </w:r>
+            <w:proofErr w:type="gramEnd"/>
+            <w:r>
+              <w:rPr>
+                <w:lang w:val="en-AU"/>
+              </w:rPr>
+              <w:t xml:space="preserve"> </w:t>
+            </w:r>
+            <w:r>
+              <w:rPr>
+                <w:lang w:val="en-AU"/>
+              </w:rPr>
+              <w:t>in any order. The variable</w:t>
+            </w:r>
+            <w:r>
+              <w:rPr>
+                <w:lang w:val="en-AU"/>
+              </w:rPr>
+              <w:t xml:space="preserve"> </w:t>
+            </w:r>
+            <w:r>
+              <w:rPr>
+                <w:b/>
+                <w:lang w:val="en-AU"/>
+              </w:rPr>
+              <w:t>'</w:t>
+            </w:r>
+            <w:r>
+              <w:rPr>
+                <w:b/>
+                <w:lang w:val="en-AU"/>
+              </w:rPr>
+              <w:t>time elapsed in</w:t>
+            </w:r>
+            <w:r>
+              <w:rPr>
+                <w:b/>
+                <w:lang w:val="en-AU"/>
+              </w:rPr>
+              <w:t xml:space="preserve"> second'</w:t>
+            </w:r>
+            <w:r>
+              <w:rPr>
+                <w:lang w:val="en-AU"/>
+              </w:rPr>
+              <w:t xml:space="preserve"> must be included. NOTE: if your SBE37 does not have a pressure </w:t>
+            </w:r>
+            <w:proofErr w:type="gramStart"/>
+            <w:r>
+              <w:rPr>
+                <w:lang w:val="en-AU"/>
+              </w:rPr>
+              <w:t>sensor do</w:t>
+            </w:r>
+            <w:proofErr w:type="gramEnd"/>
+            <w:r>
+              <w:rPr>
+                <w:lang w:val="en-AU"/>
+              </w:rPr>
+              <w:t xml:space="preserve"> not include a pressure variable in your data setup.</w:t>
+            </w:r>
+          </w:p>
+        </w:tc>
+      </w:tr>
+      <w:tr>
+        <w:tc>
+          <w:tcPr>
+            <w:tcW w:w="3055" w:type="dxa"/>
+          </w:tcPr>
+          <w:p>
+            <w:pPr>
+              <w:rPr>
+                <w:lang w:val="en-AU"/>
+              </w:rPr>
+            </w:pPr>
+            <w:r>
+              <w:rPr>
+                <w:lang w:val="en-AU"/>
+              </w:rPr>
+              <w:t>SB</w:t>
+            </w:r>
+            <w:r>
+              <w:rPr>
+                <w:lang w:val="en-AU"/>
+              </w:rPr>
+              <w:t>E</w:t>
+            </w:r>
+            <w:r>
+              <w:rPr>
+                <w:lang w:val="en-AU"/>
+              </w:rPr>
+              <w:t>39</w:t>
+            </w:r>
+          </w:p>
+        </w:tc>
+        <w:tc>
+          <w:tcPr>
+            <w:tcW w:w="2298" w:type="dxa"/>
+          </w:tcPr>
+          <w:p>
+            <w:pPr>
+              <w:rPr>
+                <w:lang w:val="en-AU"/>
+              </w:rPr>
+            </w:pPr>
+            <w:r>
+              <w:rPr>
+                <w:lang w:val="en-AU"/>
+              </w:rPr>
+              <w:t>.</w:t>
+            </w:r>
+            <w:proofErr w:type="spellStart"/>
+            <w:r>
+              <w:rPr>
+                <w:lang w:val="en-AU"/>
+              </w:rPr>
+              <w:t>asc</w:t>
+            </w:r>
+            <w:proofErr w:type="spellEnd"/>
+          </w:p>
+        </w:tc>
+        <w:tc>
+          <w:tcPr>
+            <w:tcW w:w="3813" w:type="dxa"/>
+          </w:tcPr>
+          <w:p>
+            <w:pPr>
+              <w:rPr>
+                <w:lang w:val="en-AU"/>
+              </w:rPr>
+            </w:pPr>
+            <w:r>
+              <w:rPr>
+                <w:lang w:val="en-AU"/>
+              </w:rPr>
+              <w:t>As downloaded from instrument.</w:t>
+            </w:r>
+          </w:p>
+        </w:tc>
+      </w:tr>
+      <w:tr>
+        <w:tc>
+          <w:tcPr>
+            <w:tcW w:w="3055" w:type="dxa"/>
+          </w:tcPr>
+          <w:p>
+            <w:pPr>
+              <w:rPr>
+                <w:lang w:val="en-AU"/>
+              </w:rPr>
+            </w:pPr>
+            <w:r>
+              <w:rPr>
+                <w:lang w:val="en-AU"/>
+              </w:rPr>
+              <w:t>SB</w:t>
+            </w:r>
+            <w:r>
+              <w:rPr>
+                <w:lang w:val="en-AU"/>
+              </w:rPr>
+              <w:t>E</w:t>
+            </w:r>
+            <w:r>
+              <w:rPr>
+                <w:lang w:val="en-AU"/>
+              </w:rPr>
+              <w:t>56</w:t>
+            </w:r>
+          </w:p>
+        </w:tc>
+        <w:tc>
+          <w:tcPr>
+            <w:tcW w:w="2298" w:type="dxa"/>
+          </w:tcPr>
+          <w:p>
+            <w:pPr>
+              <w:rPr>
+                <w:lang w:val="en-AU"/>
+              </w:rPr>
+            </w:pPr>
+            <w:r>
+              <w:rPr>
+                <w:lang w:val="en-AU"/>
+              </w:rPr>
+              <w:t>.</w:t>
+            </w:r>
+            <w:proofErr w:type="spellStart"/>
+            <w:r>
+              <w:rPr>
+                <w:lang w:val="en-AU"/>
+              </w:rPr>
+              <w:t>cnv</w:t>
+            </w:r>
+            <w:proofErr w:type="spellEnd"/>
+          </w:p>
+        </w:tc>
+        <w:tc>
+          <w:tcPr>
+            <w:tcW w:w="3813" w:type="dxa"/>
+          </w:tcPr>
+          <w:p>
+            <w:pPr>
+              <w:rPr>
+                <w:lang w:val="en-AU"/>
+              </w:rPr>
+            </w:pPr>
+            <w:r>
+              <w:rPr>
+                <w:lang w:val="en-AU"/>
+              </w:rPr>
+              <w:t>%setting for export are: file type: .</w:t>
+            </w:r>
+            <w:proofErr w:type="spellStart"/>
+            <w:r>
+              <w:rPr>
+                <w:lang w:val="en-AU"/>
+              </w:rPr>
+              <w:t>cnv</w:t>
+            </w:r>
+            <w:proofErr w:type="spellEnd"/>
+          </w:p>
+          <w:p>
+            <w:pPr>
+              <w:rPr>
+                <w:lang w:val="en-AU"/>
+              </w:rPr>
+            </w:pPr>
+            <w:r>
+              <w:rPr>
+                <w:lang w:val="en-AU"/>
+              </w:rPr>
+              <w:t xml:space="preserve">%date format: </w:t>
+            </w:r>
+            <w:proofErr w:type="spellStart"/>
+            <w:r>
+              <w:rPr>
+                <w:lang w:val="en-AU"/>
+              </w:rPr>
+              <w:t>julian</w:t>
+            </w:r>
+            <w:proofErr w:type="spellEnd"/>
+            <w:r>
+              <w:rPr>
+                <w:lang w:val="en-AU"/>
+              </w:rPr>
+              <w:t xml:space="preserve"> days,</w:t>
+            </w:r>
+          </w:p>
+          <w:p>
+            <w:pPr>
+              <w:rPr>
+                <w:lang w:val="en-AU"/>
+              </w:rPr>
+            </w:pPr>
+            <w:r>
+              <w:rPr>
+                <w:lang w:val="en-AU"/>
+              </w:rPr>
+              <w:t>%</w:t>
+            </w:r>
+            <w:proofErr w:type="spellStart"/>
+            <w:r>
+              <w:rPr>
+                <w:lang w:val="en-AU"/>
+              </w:rPr>
+              <w:t>miscelleanous</w:t>
+            </w:r>
+            <w:proofErr w:type="spellEnd"/>
+            <w:r>
+              <w:rPr>
+                <w:lang w:val="en-AU"/>
+              </w:rPr>
+              <w:t>: output informational header.</w:t>
+            </w:r>
+          </w:p>
+        </w:tc>
+      </w:tr>
+      <w:tr>
+        <w:tc>
+          <w:tcPr>
+            <w:tcW w:w="3055" w:type="dxa"/>
+          </w:tcPr>
+          <w:p>
+            <w:pPr>
+              <w:rPr>
+                <w:lang w:val="en-AU"/>
+              </w:rPr>
+            </w:pPr>
+            <w:r>
+              <w:rPr>
+                <w:lang w:val="en-AU"/>
+              </w:rPr>
+              <w:t>WQM</w:t>
+            </w:r>
+          </w:p>
+        </w:tc>
+        <w:tc>
+          <w:tcPr>
+            <w:tcW w:w="2298" w:type="dxa"/>
+          </w:tcPr>
+          <w:p>
+            <w:pPr>
+              <w:rPr>
+                <w:lang w:val="en-AU"/>
+              </w:rPr>
+            </w:pPr>
+            <w:r>
+              <w:rPr>
+                <w:lang w:val="en-AU"/>
+              </w:rPr>
+              <w:t>.</w:t>
+            </w:r>
+            <w:proofErr w:type="spellStart"/>
+            <w:r>
+              <w:rPr>
+                <w:lang w:val="en-AU"/>
+              </w:rPr>
+              <w:t>dat</w:t>
+            </w:r>
+            <w:proofErr w:type="spellEnd"/>
+          </w:p>
+        </w:tc>
+        <w:tc>
+          <w:tcPr>
+            <w:tcW w:w="3813" w:type="dxa"/>
+          </w:tcPr>
+          <w:p>
+            <w:pPr>
+              <w:rPr>
+                <w:lang w:val="en-AU"/>
+              </w:rPr>
+            </w:pPr>
+            <w:r>
+              <w:rPr>
+                <w:lang w:val="en-AU"/>
+              </w:rPr>
+              <w:t xml:space="preserve">WQM processed </w:t>
+            </w:r>
+            <w:r>
+              <w:rPr>
+                <w:lang w:val="en-AU"/>
+              </w:rPr>
+              <w:t xml:space="preserve">DAT file, the corresponding DEV file must be in the same folder and have the same base name </w:t>
+            </w:r>
+            <w:proofErr w:type="spellStart"/>
+            <w:r>
+              <w:rPr>
+                <w:lang w:val="en-AU"/>
+              </w:rPr>
+              <w:t>eg</w:t>
+            </w:r>
+            <w:proofErr w:type="spellEnd"/>
+            <w:r>
+              <w:rPr>
+                <w:lang w:val="en-AU"/>
+              </w:rPr>
+              <w:t xml:space="preserve"> if you data file is test.DAT the </w:t>
+            </w:r>
+            <w:proofErr w:type="spellStart"/>
+            <w:r>
+              <w:rPr>
+                <w:lang w:val="en-AU"/>
+              </w:rPr>
+              <w:t>the</w:t>
+            </w:r>
+            <w:proofErr w:type="spellEnd"/>
+            <w:r>
+              <w:rPr>
+                <w:lang w:val="en-AU"/>
+              </w:rPr>
+              <w:t xml:space="preserve"> </w:t>
+            </w:r>
+            <w:proofErr w:type="spellStart"/>
+            <w:r>
+              <w:rPr>
+                <w:lang w:val="en-AU"/>
+              </w:rPr>
+              <w:t>dev</w:t>
+            </w:r>
+            <w:proofErr w:type="spellEnd"/>
+            <w:r>
+              <w:rPr>
+                <w:lang w:val="en-AU"/>
+              </w:rPr>
+              <w:t xml:space="preserve"> file is </w:t>
+            </w:r>
+            <w:proofErr w:type="spellStart"/>
+            <w:r>
+              <w:rPr>
+                <w:lang w:val="en-AU"/>
+              </w:rPr>
+              <w:t>test.DEV</w:t>
+            </w:r>
+            <w:proofErr w:type="spellEnd"/>
+          </w:p>
+        </w:tc>
+      </w:tr>
+      <w:tr>
+        <w:tc>
+          <w:tcPr>
+            <w:tcW w:w="3055" w:type="dxa"/>
+          </w:tcPr>
+          <w:p>
+            <w:pPr>
+              <w:rPr>
+                <w:lang w:val="en-AU"/>
+              </w:rPr>
+            </w:pPr>
+            <w:r>
+              <w:rPr>
+                <w:lang w:val="en-AU"/>
+              </w:rPr>
+              <w:t>TR1060</w:t>
+            </w:r>
+          </w:p>
+        </w:tc>
+        <w:tc>
+          <w:tcPr>
+            <w:tcW w:w="2298" w:type="dxa"/>
+          </w:tcPr>
+          <w:p>
+            <w:pPr>
+              <w:rPr>
+                <w:lang w:val="en-AU"/>
+              </w:rPr>
+            </w:pPr>
+            <w:r>
+              <w:rPr>
+                <w:lang w:val="en-AU"/>
+              </w:rPr>
+              <w:t>.txt</w:t>
+            </w:r>
+          </w:p>
+        </w:tc>
+        <w:tc>
+          <w:tcPr>
+            <w:tcW w:w="3813" w:type="dxa"/>
+          </w:tcPr>
+          <w:p>
+            <w:pPr>
+              <w:keepNext/>
+              <w:rPr>
+                <w:lang w:val="en-AU"/>
+              </w:rPr>
+            </w:pPr>
+            <w:r>
+              <w:rPr>
+                <w:lang w:val="en-AU"/>
+              </w:rPr>
+              <w:t xml:space="preserve">Use Ruskin </w:t>
+            </w:r>
+            <w:r>
+              <w:rPr>
+                <w:lang w:val="en-AU"/>
+              </w:rPr>
+              <w:t>v</w:t>
+            </w:r>
+            <w:r>
+              <w:rPr>
+                <w:lang w:val="en-AU"/>
+              </w:rPr>
+              <w:t>1.7.19</w:t>
+            </w:r>
+            <w:r>
+              <w:rPr>
+                <w:lang w:val="en-AU"/>
+              </w:rPr>
+              <w:t xml:space="preserve"> or later</w:t>
+            </w:r>
+            <w:r>
+              <w:rPr>
+                <w:lang w:val="en-AU"/>
+              </w:rPr>
+              <w:t xml:space="preserve">, open your </w:t>
+            </w:r>
+            <w:r>
+              <w:rPr>
+                <w:lang w:val="en-AU"/>
+              </w:rPr>
+              <w:t>h</w:t>
+            </w:r>
+            <w:r>
+              <w:rPr>
+                <w:lang w:val="en-AU"/>
+              </w:rPr>
+              <w:t xml:space="preserve">ex file. Right click on the dataset in the navigator window and export as </w:t>
+            </w:r>
+            <w:proofErr w:type="spellStart"/>
+            <w:r>
+              <w:rPr>
+                <w:lang w:val="en-AU"/>
+              </w:rPr>
+              <w:t>Rtext</w:t>
+            </w:r>
+            <w:proofErr w:type="spellEnd"/>
+            <w:r>
+              <w:rPr>
+                <w:lang w:val="en-AU"/>
+              </w:rPr>
+              <w:t xml:space="preserve"> using engineering format.</w:t>
+            </w:r>
+          </w:p>
+        </w:tc>
+      </w:tr>
+      <w:tr>
+        <w:tc>
+          <w:tcPr>
+            <w:tcW w:w="3055" w:type="dxa"/>
+          </w:tcPr>
+          <w:p>
+            <w:pPr>
+              <w:rPr>
+                <w:lang w:val="en-AU"/>
+              </w:rPr>
+            </w:pPr>
+            <w:r>
+              <w:rPr>
+                <w:lang w:val="en-AU"/>
+              </w:rPr>
+              <w:t>TDR</w:t>
+            </w:r>
+            <w:r>
+              <w:rPr>
+                <w:lang w:val="en-AU"/>
+              </w:rPr>
+              <w:t>205</w:t>
+            </w:r>
+            <w:r>
+              <w:rPr>
+                <w:lang w:val="en-AU"/>
+              </w:rPr>
+              <w:t>0</w:t>
+            </w:r>
+          </w:p>
+        </w:tc>
+        <w:tc>
+          <w:tcPr>
+            <w:tcW w:w="2298" w:type="dxa"/>
+          </w:tcPr>
+          <w:p>
+            <w:pPr>
+              <w:rPr>
+                <w:lang w:val="en-AU"/>
+              </w:rPr>
+            </w:pPr>
+            <w:r>
+              <w:rPr>
+                <w:lang w:val="en-AU"/>
+              </w:rPr>
+              <w:t>.txt</w:t>
+            </w:r>
+          </w:p>
+        </w:tc>
+        <w:tc>
+          <w:tcPr>
+            <w:tcW w:w="3813" w:type="dxa"/>
+          </w:tcPr>
+          <w:p>
+            <w:pPr>
+              <w:keepNext/>
+              <w:rPr>
+                <w:lang w:val="en-AU"/>
+              </w:rPr>
+            </w:pPr>
+            <w:r>
+              <w:rPr>
+                <w:lang w:val="en-AU"/>
+              </w:rPr>
+              <w:t xml:space="preserve">Use Ruskin </w:t>
+            </w:r>
+            <w:r>
+              <w:rPr>
+                <w:lang w:val="en-AU"/>
+              </w:rPr>
+              <w:t>v</w:t>
+            </w:r>
+            <w:r>
+              <w:rPr>
+                <w:lang w:val="en-AU"/>
+              </w:rPr>
+              <w:t>1.7.19</w:t>
+            </w:r>
+            <w:r>
+              <w:rPr>
+                <w:lang w:val="en-AU"/>
+              </w:rPr>
+              <w:t xml:space="preserve"> or later</w:t>
+            </w:r>
+            <w:r>
+              <w:rPr>
+                <w:lang w:val="en-AU"/>
+              </w:rPr>
+              <w:t xml:space="preserve">, open your </w:t>
+            </w:r>
+            <w:r>
+              <w:rPr>
+                <w:lang w:val="en-AU"/>
+              </w:rPr>
+              <w:t>h</w:t>
+            </w:r>
+            <w:r>
+              <w:rPr>
+                <w:lang w:val="en-AU"/>
+              </w:rPr>
+              <w:t xml:space="preserve">ex file. Right click on the dataset in the navigator window and export as </w:t>
+            </w:r>
+            <w:proofErr w:type="spellStart"/>
+            <w:r>
+              <w:rPr>
+                <w:lang w:val="en-AU"/>
+              </w:rPr>
+              <w:t>Rtext</w:t>
+            </w:r>
+            <w:proofErr w:type="spellEnd"/>
+            <w:r>
+              <w:rPr>
+                <w:lang w:val="en-AU"/>
+              </w:rPr>
+              <w:t xml:space="preserve"> using engineering format.</w:t>
+            </w:r>
+          </w:p>
+        </w:tc>
+      </w:tr>
+      <w:tr>
+        <w:tc>
+          <w:tcPr>
+            <w:tcW w:w="3055" w:type="dxa"/>
+          </w:tcPr>
+          <w:p>
+            <w:pPr>
+              <w:rPr>
+                <w:lang w:val="en-AU"/>
+              </w:rPr>
+            </w:pPr>
+            <w:r>
+              <w:rPr>
+                <w:lang w:val="en-AU"/>
+              </w:rPr>
+              <w:t>RDI</w:t>
+            </w:r>
+          </w:p>
+        </w:tc>
+        <w:tc>
+          <w:tcPr>
+            <w:tcW w:w="2298" w:type="dxa"/>
+          </w:tcPr>
+          <w:p>
+            <w:pPr>
+              <w:rPr>
+                <w:lang w:val="en-AU"/>
+              </w:rPr>
+            </w:pPr>
+            <w:r>
+              <w:rPr>
+                <w:lang w:val="en-AU"/>
+              </w:rPr>
+              <w:t>000</w:t>
+            </w:r>
+          </w:p>
+        </w:tc>
+        <w:tc>
+          <w:tcPr>
+            <w:tcW w:w="3813" w:type="dxa"/>
+          </w:tcPr>
+          <w:p>
+            <w:pPr>
+              <w:keepNext/>
+              <w:rPr>
+                <w:lang w:val="en-AU"/>
+              </w:rPr>
+            </w:pPr>
+            <w:r>
+              <w:rPr>
+                <w:lang w:val="en-AU"/>
+              </w:rPr>
+              <w:t>Standard PD0 format as downloaded from instrument.</w:t>
+            </w:r>
+          </w:p>
+        </w:tc>
+      </w:tr>
+      <w:tr>
+        <w:tc>
+          <w:tcPr>
+            <w:tcW w:w="3055" w:type="dxa"/>
+          </w:tcPr>
+          <w:p>
+            <w:pPr>
+              <w:rPr>
+                <w:lang w:val="en-AU"/>
+              </w:rPr>
+            </w:pPr>
+            <w:proofErr w:type="spellStart"/>
+            <w:r>
+              <w:rPr>
+                <w:lang w:val="en-AU"/>
+              </w:rPr>
+              <w:t>Wetlabs</w:t>
+            </w:r>
+            <w:proofErr w:type="spellEnd"/>
+            <w:r>
+              <w:rPr>
+                <w:lang w:val="en-AU"/>
+              </w:rPr>
+              <w:t xml:space="preserve"> FLNTU</w:t>
+            </w:r>
+          </w:p>
+        </w:tc>
+        <w:tc>
+          <w:tcPr>
+            <w:tcW w:w="2298" w:type="dxa"/>
+          </w:tcPr>
+          <w:p>
+            <w:pPr>
+              <w:rPr>
+                <w:lang w:val="en-AU"/>
+              </w:rPr>
+            </w:pPr>
+            <w:r>
+              <w:rPr>
+                <w:lang w:val="en-AU"/>
+              </w:rPr>
+              <w:t>raw</w:t>
+            </w:r>
+          </w:p>
+        </w:tc>
+        <w:tc>
+          <w:tcPr>
+            <w:tcW w:w="3813" w:type="dxa"/>
+          </w:tcPr>
+          <w:p>
+            <w:pPr>
+              <w:keepNext/>
+              <w:rPr>
+                <w:lang w:val="en-AU"/>
+              </w:rPr>
+            </w:pPr>
+            <w:r>
+              <w:rPr>
+                <w:lang w:val="en-AU"/>
+              </w:rPr>
+              <w:t>The corresponding DEV file must be in the same folder and have the same base name.</w:t>
+            </w:r>
+          </w:p>
+        </w:tc>
+      </w:tr>
+      <w:tr>
+        <w:tc>
+          <w:tcPr>
+            <w:tcW w:w="3055" w:type="dxa"/>
+          </w:tcPr>
+          <w:p>
+            <w:pPr>
+              <w:rPr>
+                <w:lang w:val="en-AU"/>
+              </w:rPr>
+            </w:pPr>
+            <w:proofErr w:type="spellStart"/>
+            <w:r>
+              <w:rPr>
+                <w:lang w:val="en-AU"/>
+              </w:rPr>
+              <w:t>Vemco</w:t>
+            </w:r>
+            <w:proofErr w:type="spellEnd"/>
+            <w:r>
+              <w:rPr>
+                <w:lang w:val="en-AU"/>
+              </w:rPr>
+              <w:t xml:space="preserve"> </w:t>
+            </w:r>
+            <w:proofErr w:type="spellStart"/>
+            <w:r>
+              <w:rPr>
+                <w:lang w:val="en-AU"/>
+              </w:rPr>
+              <w:t>Minilog</w:t>
+            </w:r>
+            <w:proofErr w:type="spellEnd"/>
+            <w:r>
+              <w:rPr>
+                <w:lang w:val="en-AU"/>
+              </w:rPr>
+              <w:t>-II-T</w:t>
+            </w:r>
+          </w:p>
+        </w:tc>
+        <w:tc>
+          <w:tcPr>
+            <w:tcW w:w="2298" w:type="dxa"/>
+          </w:tcPr>
+          <w:p>
+            <w:pPr>
+              <w:rPr>
+                <w:lang w:val="en-AU"/>
+              </w:rPr>
+            </w:pPr>
+            <w:r>
+              <w:rPr>
+                <w:lang w:val="en-AU"/>
+              </w:rPr>
+              <w:t>csv</w:t>
+            </w:r>
+          </w:p>
+        </w:tc>
+        <w:tc>
+          <w:tcPr>
+            <w:tcW w:w="3813" w:type="dxa"/>
+          </w:tcPr>
+          <w:p>
+            <w:pPr>
+              <w:keepNext/>
+              <w:rPr>
+                <w:lang w:val="en-AU"/>
+              </w:rPr>
+            </w:pPr>
+            <w:r>
+              <w:rPr>
+                <w:lang w:val="en-AU"/>
+              </w:rPr>
+              <w:t xml:space="preserve">From Logger </w:t>
+            </w:r>
+            <w:proofErr w:type="spellStart"/>
+            <w:r>
+              <w:rPr>
+                <w:lang w:val="en-AU"/>
+              </w:rPr>
+              <w:t>Vue</w:t>
+            </w:r>
+            <w:proofErr w:type="spellEnd"/>
+            <w:r>
+              <w:rPr>
+                <w:lang w:val="en-AU"/>
+              </w:rPr>
+              <w:t xml:space="preserve"> software export VLD file as CSV.</w:t>
+            </w:r>
+          </w:p>
+        </w:tc>
+      </w:tr>
+      <w:tr>
+        <w:tc>
+          <w:tcPr>
+            <w:tcW w:w="3055" w:type="dxa"/>
+          </w:tcPr>
+          <w:p>
+            <w:pPr>
+              <w:rPr>
+                <w:lang w:val="en-AU"/>
+              </w:rPr>
+            </w:pPr>
+          </w:p>
+        </w:tc>
+        <w:tc>
+          <w:tcPr>
+            <w:tcW w:w="2298" w:type="dxa"/>
+          </w:tcPr>
+          <w:p>
+            <w:pPr>
+              <w:rPr>
+                <w:lang w:val="en-AU"/>
+              </w:rPr>
+            </w:pPr>
+          </w:p>
+        </w:tc>
+        <w:tc>
+          <w:tcPr>
+            <w:tcW w:w="3813" w:type="dxa"/>
+          </w:tcPr>
+          <w:p>
+            <w:pPr>
+              <w:keepNext/>
               <w:rPr>
                 <w:lang w:val="en-AU"/>
               </w:rPr>
@@ -991,673 +2140,6 @@
                 <w:lang w:val="en-AU"/>
               </w:rPr>
             </w:pPr>
-            <w:r>
-              <w:rPr>
-                <w:lang w:val="en-AU"/>
-              </w:rPr>
-              <w:t>SB</w:t>
-            </w:r>
-            <w:r>
-              <w:rPr>
-                <w:lang w:val="en-AU"/>
-              </w:rPr>
-              <w:t>E</w:t>
-            </w:r>
-            <w:r>
-              <w:rPr>
-                <w:lang w:val="en-AU"/>
-              </w:rPr>
-              <w:t>37</w:t>
-            </w:r>
-          </w:p>
-        </w:tc>
-        <w:tc>
-          <w:tcPr>
-            <w:tcW w:w="2298" w:type="dxa"/>
-          </w:tcPr>
-          <w:p>
-            <w:pPr>
-              <w:rPr>
-                <w:lang w:val="en-AU"/>
-              </w:rPr>
-            </w:pPr>
-            <w:r>
-              <w:rPr>
-                <w:lang w:val="en-AU"/>
-              </w:rPr>
-              <w:t>.cnv</w:t>
-            </w:r>
-          </w:p>
-        </w:tc>
-        <w:tc>
-          <w:tcPr>
-            <w:tcW w:w="3813" w:type="dxa"/>
-          </w:tcPr>
-          <w:p>
-            <w:pPr>
-              <w:rPr>
-                <w:lang w:val="en-AU"/>
-              </w:rPr>
-            </w:pPr>
-            <w:r>
-              <w:rPr>
-                <w:lang w:val="en-AU"/>
-              </w:rPr>
-              <w:t xml:space="preserve">'Pressure', 'Temp', </w:t>
-            </w:r>
-            <w:r>
-              <w:rPr>
-                <w:lang w:val="en-AU"/>
-              </w:rPr>
-              <w:t>'</w:t>
-            </w:r>
-            <w:r>
-              <w:rPr>
-                <w:lang w:val="en-AU"/>
-              </w:rPr>
-              <w:t xml:space="preserve">Conductivity'  </w:t>
-            </w:r>
-            <w:r>
-              <w:rPr>
-                <w:b/>
-                <w:lang w:val="en-AU"/>
-              </w:rPr>
-              <w:t>'</w:t>
-            </w:r>
-            <w:r>
-              <w:rPr>
-                <w:b/>
-                <w:lang w:val="en-AU"/>
-              </w:rPr>
-              <w:t>time elapsed in</w:t>
-            </w:r>
-            <w:r>
-              <w:rPr>
-                <w:b/>
-                <w:lang w:val="en-AU"/>
-              </w:rPr>
-              <w:t xml:space="preserve"> second'</w:t>
-            </w:r>
-            <w:r>
-              <w:rPr>
-                <w:lang w:val="en-AU"/>
-              </w:rPr>
-              <w:t xml:space="preserve">, </w:t>
-            </w:r>
-            <w:r>
-              <w:rPr>
-                <w:lang w:val="en-AU"/>
-              </w:rPr>
-              <w:t>'Flag'</w:t>
-            </w:r>
-          </w:p>
-        </w:tc>
-      </w:tr>
-      <w:tr>
-        <w:tc>
-          <w:tcPr>
-            <w:tcW w:w="3055" w:type="dxa"/>
-          </w:tcPr>
-          <w:p>
-            <w:pPr>
-              <w:rPr>
-                <w:lang w:val="en-AU"/>
-              </w:rPr>
-            </w:pPr>
-            <w:r>
-              <w:rPr>
-                <w:lang w:val="en-AU"/>
-              </w:rPr>
-              <w:t>SB</w:t>
-            </w:r>
-            <w:r>
-              <w:rPr>
-                <w:lang w:val="en-AU"/>
-              </w:rPr>
-              <w:t>E</w:t>
-            </w:r>
-            <w:r>
-              <w:rPr>
-                <w:lang w:val="en-AU"/>
-              </w:rPr>
-              <w:t>39</w:t>
-            </w:r>
-          </w:p>
-        </w:tc>
-        <w:tc>
-          <w:tcPr>
-            <w:tcW w:w="2298" w:type="dxa"/>
-          </w:tcPr>
-          <w:p>
-            <w:pPr>
-              <w:rPr>
-                <w:lang w:val="en-AU"/>
-              </w:rPr>
-            </w:pPr>
-            <w:r>
-              <w:rPr>
-                <w:lang w:val="en-AU"/>
-              </w:rPr>
-              <w:t>.asc</w:t>
-            </w:r>
-          </w:p>
-        </w:tc>
-        <w:tc>
-          <w:tcPr>
-            <w:tcW w:w="3813" w:type="dxa"/>
-          </w:tcPr>
-          <w:p>
-            <w:pPr>
-              <w:rPr>
-                <w:lang w:val="en-AU"/>
-              </w:rPr>
-            </w:pPr>
-          </w:p>
-        </w:tc>
-      </w:tr>
-      <w:tr>
-        <w:tc>
-          <w:tcPr>
-            <w:tcW w:w="3055" w:type="dxa"/>
-          </w:tcPr>
-          <w:p>
-            <w:pPr>
-              <w:rPr>
-                <w:lang w:val="en-AU"/>
-              </w:rPr>
-            </w:pPr>
-            <w:r>
-              <w:rPr>
-                <w:lang w:val="en-AU"/>
-              </w:rPr>
-              <w:t>SB</w:t>
-            </w:r>
-            <w:r>
-              <w:rPr>
-                <w:lang w:val="en-AU"/>
-              </w:rPr>
-              <w:t>E</w:t>
-            </w:r>
-            <w:r>
-              <w:rPr>
-                <w:lang w:val="en-AU"/>
-              </w:rPr>
-              <w:t>56</w:t>
-            </w:r>
-          </w:p>
-        </w:tc>
-        <w:tc>
-          <w:tcPr>
-            <w:tcW w:w="2298" w:type="dxa"/>
-          </w:tcPr>
-          <w:p>
-            <w:pPr>
-              <w:rPr>
-                <w:lang w:val="en-AU"/>
-              </w:rPr>
-            </w:pPr>
-            <w:r>
-              <w:rPr>
-                <w:lang w:val="en-AU"/>
-              </w:rPr>
-              <w:t>.cnv</w:t>
-            </w:r>
-          </w:p>
-        </w:tc>
-        <w:tc>
-          <w:tcPr>
-            <w:tcW w:w="3813" w:type="dxa"/>
-          </w:tcPr>
-          <w:p>
-            <w:pPr>
-              <w:rPr>
-                <w:lang w:val="en-AU"/>
-              </w:rPr>
-            </w:pPr>
-            <w:r>
-              <w:rPr>
-                <w:lang w:val="en-AU"/>
-              </w:rPr>
-              <w:t>%setting for export are: file type: .cnv</w:t>
-            </w:r>
-          </w:p>
-          <w:p>
-            <w:pPr>
-              <w:rPr>
-                <w:lang w:val="en-AU"/>
-              </w:rPr>
-            </w:pPr>
-            <w:r>
-              <w:rPr>
-                <w:lang w:val="en-AU"/>
-              </w:rPr>
-              <w:t>%date format: julian days,</w:t>
-            </w:r>
-          </w:p>
-          <w:p>
-            <w:pPr>
-              <w:rPr>
-                <w:lang w:val="en-AU"/>
-              </w:rPr>
-            </w:pPr>
-            <w:r>
-              <w:rPr>
-                <w:lang w:val="en-AU"/>
-              </w:rPr>
-              <w:t>%miscelleanous: output informational header.</w:t>
-            </w:r>
-          </w:p>
-        </w:tc>
-      </w:tr>
-      <w:tr>
-        <w:tc>
-          <w:tcPr>
-            <w:tcW w:w="3055" w:type="dxa"/>
-          </w:tcPr>
-          <w:p>
-            <w:pPr>
-              <w:rPr>
-                <w:lang w:val="en-AU"/>
-              </w:rPr>
-            </w:pPr>
-            <w:r>
-              <w:rPr>
-                <w:lang w:val="en-AU"/>
-              </w:rPr>
-              <w:t>WQM</w:t>
-            </w:r>
-          </w:p>
-        </w:tc>
-        <w:tc>
-          <w:tcPr>
-            <w:tcW w:w="2298" w:type="dxa"/>
-          </w:tcPr>
-          <w:p>
-            <w:pPr>
-              <w:rPr>
-                <w:lang w:val="en-AU"/>
-              </w:rPr>
-            </w:pPr>
-            <w:r>
-              <w:rPr>
-                <w:lang w:val="en-AU"/>
-              </w:rPr>
-              <w:t>.dat</w:t>
-            </w:r>
-          </w:p>
-        </w:tc>
-        <w:tc>
-          <w:tcPr>
-            <w:tcW w:w="3813" w:type="dxa"/>
-          </w:tcPr>
-          <w:p>
-            <w:pPr>
-              <w:rPr>
-                <w:lang w:val="en-AU"/>
-              </w:rPr>
-            </w:pPr>
-            <w:r>
-              <w:rPr>
-                <w:lang w:val="en-AU"/>
-              </w:rPr>
-              <w:t>WQM processed file setup:</w:t>
-            </w:r>
-          </w:p>
-          <w:p>
-            <w:pPr>
-              <w:rPr>
-                <w:lang w:val="en-AU"/>
-              </w:rPr>
-            </w:pPr>
-            <w:r>
-              <w:rPr>
-                <w:lang w:val="en-AU"/>
-              </w:rPr>
-              <w:t>WQM header</w:t>
-            </w:r>
-          </w:p>
-          <w:p>
-            <w:pPr>
-              <w:rPr>
-                <w:lang w:val="en-AU"/>
-              </w:rPr>
-            </w:pPr>
-            <w:r>
-              <w:rPr>
-                <w:lang w:val="en-AU"/>
-              </w:rPr>
-              <w:t>SN</w:t>
-            </w:r>
-          </w:p>
-          <w:p>
-            <w:pPr>
-              <w:rPr>
-                <w:lang w:val="en-AU"/>
-              </w:rPr>
-            </w:pPr>
-            <w:r>
-              <w:rPr>
-                <w:lang w:val="en-AU"/>
-              </w:rPr>
-              <w:t>Date</w:t>
-            </w:r>
-          </w:p>
-          <w:p>
-            <w:pPr>
-              <w:rPr>
-                <w:lang w:val="en-AU"/>
-              </w:rPr>
-            </w:pPr>
-            <w:r>
-              <w:rPr>
-                <w:lang w:val="en-AU"/>
-              </w:rPr>
-              <w:t>Time</w:t>
-            </w:r>
-          </w:p>
-          <w:p>
-            <w:pPr>
-              <w:rPr>
-                <w:lang w:val="en-AU"/>
-              </w:rPr>
-            </w:pPr>
-            <w:r>
-              <w:rPr>
-                <w:lang w:val="en-AU"/>
-              </w:rPr>
-              <w:t>Temperature</w:t>
-            </w:r>
-          </w:p>
-          <w:p>
-            <w:pPr>
-              <w:rPr>
-                <w:lang w:val="en-AU"/>
-              </w:rPr>
-            </w:pPr>
-            <w:r>
-              <w:rPr>
-                <w:lang w:val="en-AU"/>
-              </w:rPr>
-              <w:t>Salinity</w:t>
-            </w:r>
-          </w:p>
-          <w:p>
-            <w:pPr>
-              <w:rPr>
-                <w:lang w:val="en-AU"/>
-              </w:rPr>
-            </w:pPr>
-            <w:r>
-              <w:rPr>
-                <w:lang w:val="en-AU"/>
-              </w:rPr>
-              <w:t>DO(ml/l)</w:t>
-            </w:r>
-          </w:p>
-          <w:p>
-            <w:pPr>
-              <w:rPr>
-                <w:lang w:val="en-AU"/>
-              </w:rPr>
-            </w:pPr>
-            <w:r>
-              <w:rPr>
-                <w:lang w:val="en-AU"/>
-              </w:rPr>
-              <w:t>Chl user coef</w:t>
-            </w:r>
-          </w:p>
-          <w:p>
-            <w:pPr>
-              <w:rPr>
-                <w:lang w:val="en-AU"/>
-              </w:rPr>
-            </w:pPr>
-            <w:r>
-              <w:rPr>
-                <w:lang w:val="en-AU"/>
-              </w:rPr>
-              <w:t>NTU</w:t>
-            </w:r>
-          </w:p>
-        </w:tc>
-      </w:tr>
-      <w:tr>
-        <w:tc>
-          <w:tcPr>
-            <w:tcW w:w="3055" w:type="dxa"/>
-          </w:tcPr>
-          <w:p>
-            <w:pPr>
-              <w:rPr>
-                <w:lang w:val="en-AU"/>
-              </w:rPr>
-            </w:pPr>
-            <w:r>
-              <w:rPr>
-                <w:lang w:val="en-AU"/>
-              </w:rPr>
-              <w:t>TR1060</w:t>
-            </w:r>
-          </w:p>
-        </w:tc>
-        <w:tc>
-          <w:tcPr>
-            <w:tcW w:w="2298" w:type="dxa"/>
-          </w:tcPr>
-          <w:p>
-            <w:pPr>
-              <w:rPr>
-                <w:lang w:val="en-AU"/>
-              </w:rPr>
-            </w:pPr>
-            <w:r>
-              <w:rPr>
-                <w:lang w:val="en-AU"/>
-              </w:rPr>
-              <w:t>.txt</w:t>
-            </w:r>
-          </w:p>
-        </w:tc>
-        <w:tc>
-          <w:tcPr>
-            <w:tcW w:w="3813" w:type="dxa"/>
-          </w:tcPr>
-          <w:p>
-            <w:pPr>
-              <w:keepNext/>
-              <w:rPr>
-                <w:lang w:val="en-AU"/>
-              </w:rPr>
-            </w:pPr>
-            <w:r>
-              <w:rPr>
-                <w:lang w:val="en-AU"/>
-              </w:rPr>
-              <w:t xml:space="preserve">Use Ruskin </w:t>
-            </w:r>
-            <w:r>
-              <w:rPr>
-                <w:lang w:val="en-AU"/>
-              </w:rPr>
-              <w:t>v</w:t>
-            </w:r>
-            <w:r>
-              <w:rPr>
-                <w:lang w:val="en-AU"/>
-              </w:rPr>
-              <w:t>1.7.19</w:t>
-            </w:r>
-            <w:r>
-              <w:rPr>
-                <w:lang w:val="en-AU"/>
-              </w:rPr>
-              <w:t xml:space="preserve"> or later</w:t>
-            </w:r>
-            <w:r>
-              <w:rPr>
-                <w:lang w:val="en-AU"/>
-              </w:rPr>
-              <w:t>, open your dataset .Hex file. Right click on the dataset in the navigator window and export as Rtext using engineering format.</w:t>
-            </w:r>
-          </w:p>
-        </w:tc>
-      </w:tr>
-      <w:tr>
-        <w:tc>
-          <w:tcPr>
-            <w:tcW w:w="3055" w:type="dxa"/>
-          </w:tcPr>
-          <w:p>
-            <w:pPr>
-              <w:rPr>
-                <w:lang w:val="en-AU"/>
-              </w:rPr>
-            </w:pPr>
-            <w:r>
-              <w:rPr>
-                <w:lang w:val="en-AU"/>
-              </w:rPr>
-              <w:t>TDR</w:t>
-            </w:r>
-            <w:r>
-              <w:rPr>
-                <w:lang w:val="en-AU"/>
-              </w:rPr>
-              <w:t>205</w:t>
-            </w:r>
-            <w:r>
-              <w:rPr>
-                <w:lang w:val="en-AU"/>
-              </w:rPr>
-              <w:t>0</w:t>
-            </w:r>
-          </w:p>
-        </w:tc>
-        <w:tc>
-          <w:tcPr>
-            <w:tcW w:w="2298" w:type="dxa"/>
-          </w:tcPr>
-          <w:p>
-            <w:pPr>
-              <w:rPr>
-                <w:lang w:val="en-AU"/>
-              </w:rPr>
-            </w:pPr>
-            <w:r>
-              <w:rPr>
-                <w:lang w:val="en-AU"/>
-              </w:rPr>
-              <w:t>.txt</w:t>
-            </w:r>
-          </w:p>
-        </w:tc>
-        <w:tc>
-          <w:tcPr>
-            <w:tcW w:w="3813" w:type="dxa"/>
-          </w:tcPr>
-          <w:p>
-            <w:pPr>
-              <w:keepNext/>
-              <w:rPr>
-                <w:lang w:val="en-AU"/>
-              </w:rPr>
-            </w:pPr>
-            <w:r>
-              <w:rPr>
-                <w:lang w:val="en-AU"/>
-              </w:rPr>
-              <w:t xml:space="preserve">Use Ruskin </w:t>
-            </w:r>
-            <w:r>
-              <w:rPr>
-                <w:lang w:val="en-AU"/>
-              </w:rPr>
-              <w:t>v</w:t>
-            </w:r>
-            <w:r>
-              <w:rPr>
-                <w:lang w:val="en-AU"/>
-              </w:rPr>
-              <w:t>1.7.19</w:t>
-            </w:r>
-            <w:r>
-              <w:rPr>
-                <w:lang w:val="en-AU"/>
-              </w:rPr>
-              <w:t xml:space="preserve"> or later</w:t>
-            </w:r>
-            <w:r>
-              <w:rPr>
-                <w:lang w:val="en-AU"/>
-              </w:rPr>
-              <w:t>, open your dataset .Hex file. Right click on the dataset in the navigator window and export as Rtext using engineering format.</w:t>
-            </w:r>
-          </w:p>
-        </w:tc>
-      </w:tr>
-      <w:tr>
-        <w:tc>
-          <w:tcPr>
-            <w:tcW w:w="3055" w:type="dxa"/>
-          </w:tcPr>
-          <w:p>
-            <w:pPr>
-              <w:rPr>
-                <w:lang w:val="en-AU"/>
-              </w:rPr>
-            </w:pPr>
-            <w:r>
-              <w:rPr>
-                <w:lang w:val="en-AU"/>
-              </w:rPr>
-              <w:t>RDI</w:t>
-            </w:r>
-          </w:p>
-        </w:tc>
-        <w:tc>
-          <w:tcPr>
-            <w:tcW w:w="2298" w:type="dxa"/>
-          </w:tcPr>
-          <w:p>
-            <w:pPr>
-              <w:rPr>
-                <w:lang w:val="en-AU"/>
-              </w:rPr>
-            </w:pPr>
-            <w:r>
-              <w:rPr>
-                <w:lang w:val="en-AU"/>
-              </w:rPr>
-              <w:t>000</w:t>
-            </w:r>
-          </w:p>
-        </w:tc>
-        <w:tc>
-          <w:tcPr>
-            <w:tcW w:w="3813" w:type="dxa"/>
-          </w:tcPr>
-          <w:p>
-            <w:pPr>
-              <w:keepNext/>
-              <w:rPr>
-                <w:lang w:val="en-AU"/>
-              </w:rPr>
-            </w:pPr>
-          </w:p>
-        </w:tc>
-      </w:tr>
-      <w:tr>
-        <w:tc>
-          <w:tcPr>
-            <w:tcW w:w="3055" w:type="dxa"/>
-          </w:tcPr>
-          <w:p>
-            <w:pPr>
-              <w:rPr>
-                <w:lang w:val="en-AU"/>
-              </w:rPr>
-            </w:pPr>
           </w:p>
         </w:tc>
         <w:tc>
@@ -1686,201 +2168,6 @@
           </w:p>
         </w:tc>
       </w:tr>
-      <w:tr>
-        <w:tc>
-          <w:tcPr>
-            <w:tcW w:w="3055" w:type="dxa"/>
-          </w:tcPr>
-          <w:p>
-            <w:pPr>
-              <w:rPr>
-                <w:lang w:val="en-AU"/>
-              </w:rPr>
-            </w:pPr>
-          </w:p>
-        </w:tc>
-        <w:tc>
-          <w:tcPr>
-            <w:tcW w:w="2298" w:type="dxa"/>
-          </w:tcPr>
-          <w:p>
-            <w:pPr>
-              <w:rPr>
-                <w:lang w:val="en-AU"/>
-              </w:rPr>
-            </w:pPr>
-          </w:p>
-        </w:tc>
-        <w:tc>
-          <w:tcPr>
-            <w:tcW w:w="3813" w:type="dxa"/>
-          </w:tcPr>
-          <w:p>
-            <w:pPr>
-              <w:keepNext/>
-              <w:rPr>
-                <w:lang w:val="en-AU"/>
-              </w:rPr>
-            </w:pPr>
-          </w:p>
-        </w:tc>
-      </w:tr>
-      <w:tr>
-        <w:tc>
-          <w:tcPr>
-            <w:tcW w:w="3055" w:type="dxa"/>
-          </w:tcPr>
-          <w:p>
-            <w:pPr>
-              <w:rPr>
-                <w:lang w:val="en-AU"/>
-              </w:rPr>
-            </w:pPr>
-          </w:p>
-        </w:tc>
-        <w:tc>
-          <w:tcPr>
-            <w:tcW w:w="2298" w:type="dxa"/>
-          </w:tcPr>
-          <w:p>
-            <w:pPr>
-              <w:rPr>
-                <w:lang w:val="en-AU"/>
-              </w:rPr>
-            </w:pPr>
-          </w:p>
-        </w:tc>
-        <w:tc>
-          <w:tcPr>
-            <w:tcW w:w="3813" w:type="dxa"/>
-          </w:tcPr>
-          <w:p>
-            <w:pPr>
-              <w:keepNext/>
-              <w:rPr>
-                <w:lang w:val="en-AU"/>
-              </w:rPr>
-            </w:pPr>
-          </w:p>
-        </w:tc>
-      </w:tr>
-      <w:tr>
-        <w:tc>
-          <w:tcPr>
-            <w:tcW w:w="3055" w:type="dxa"/>
-          </w:tcPr>
-          <w:p>
-            <w:pPr>
-              <w:rPr>
-                <w:lang w:val="en-AU"/>
-              </w:rPr>
-            </w:pPr>
-          </w:p>
-        </w:tc>
-        <w:tc>
-          <w:tcPr>
-            <w:tcW w:w="2298" w:type="dxa"/>
-          </w:tcPr>
-          <w:p>
-            <w:pPr>
-              <w:rPr>
-                <w:lang w:val="en-AU"/>
-              </w:rPr>
-            </w:pPr>
-          </w:p>
-        </w:tc>
-        <w:tc>
-          <w:tcPr>
-            <w:tcW w:w="3813" w:type="dxa"/>
-          </w:tcPr>
-          <w:p>
-            <w:pPr>
-              <w:keepNext/>
-              <w:rPr>
-                <w:lang w:val="en-AU"/>
-              </w:rPr>
-            </w:pPr>
-          </w:p>
-        </w:tc>
-      </w:tr>
-      <w:tr>
-        <w:tc>
-          <w:tcPr>
-            <w:tcW w:w="3055" w:type="dxa"/>
-          </w:tcPr>
-          <w:p>
-            <w:pPr>
-              <w:rPr>
-                <w:lang w:val="en-AU"/>
-              </w:rPr>
-            </w:pPr>
-          </w:p>
-        </w:tc>
-        <w:tc>
-          <w:tcPr>
-            <w:tcW w:w="2298" w:type="dxa"/>
-          </w:tcPr>
-          <w:p>
-            <w:pPr>
-              <w:rPr>
-                <w:lang w:val="en-AU"/>
-              </w:rPr>
-            </w:pPr>
-          </w:p>
-        </w:tc>
-        <w:tc>
-          <w:tcPr>
-            <w:tcW w:w="3813" w:type="dxa"/>
-          </w:tcPr>
-          <w:p>
-            <w:pPr>
-              <w:keepNext/>
-              <w:rPr>
-                <w:lang w:val="en-AU"/>
-              </w:rPr>
-            </w:pPr>
-          </w:p>
-        </w:tc>
-      </w:tr>
-      <w:tr>
-        <w:tc>
-          <w:tcPr>
-            <w:tcW w:w="3055" w:type="dxa"/>
-          </w:tcPr>
-          <w:p>
-            <w:pPr>
-              <w:rPr>
-                <w:lang w:val="en-AU"/>
-              </w:rPr>
-            </w:pPr>
-          </w:p>
-        </w:tc>
-        <w:tc>
-          <w:tcPr>
-            <w:tcW w:w="2298" w:type="dxa"/>
-          </w:tcPr>
-          <w:p>
-            <w:pPr>
-              <w:rPr>
-                <w:lang w:val="en-AU"/>
-              </w:rPr>
-            </w:pPr>
-          </w:p>
-        </w:tc>
-        <w:tc>
-          <w:tcPr>
-            <w:tcW w:w="3813" w:type="dxa"/>
-          </w:tcPr>
-          <w:p>
-            <w:pPr>
-              <w:keepNext/>
-              <w:rPr>
-                <w:lang w:val="en-AU"/>
-              </w:rPr>
-            </w:pPr>
-          </w:p>
-        </w:tc>
-      </w:tr>
     </w:tbl>
     <w:p>
       <w:pPr>
@@ -1947,6 +2234,7 @@
         </w:rPr>
         <w:t xml:space="preserve">Setting up </w:t>
       </w:r>
+      <w:proofErr w:type="spellStart"/>
       <w:r>
         <w:rPr>
           <w:i/>
@@ -1954,6 +2242,7 @@
         </w:rPr>
         <w:t>easyplot</w:t>
       </w:r>
+      <w:proofErr w:type="spellEnd"/>
       <w:r>
         <w:rPr>
           <w:lang w:val="en-AU"/>
@@ -1984,6 +2273,7 @@
         </w:rPr>
         <w:t xml:space="preserve">To run </w:t>
       </w:r>
+      <w:proofErr w:type="spellStart"/>
       <w:r>
         <w:rPr>
           <w:i/>
@@ -1991,11 +2281,68 @@
         </w:rPr>
         <w:t>easyplot</w:t>
       </w:r>
-      <w:r>
-        <w:rPr>
-          <w:lang w:val="en-AU"/>
-        </w:rPr>
-        <w:t xml:space="preserve"> you will require the easyplot and imos-toolbox routines. An example layout of the files on your computer would be to create a folder (say C:\AIMS) and place the easyplot and imos-toolbox (latest version in use at AIMS is imos-toolbox-v2.3b-aims) folders in there. </w:t>
+      <w:proofErr w:type="spellEnd"/>
+      <w:r>
+        <w:rPr>
+          <w:lang w:val="en-AU"/>
+        </w:rPr>
+        <w:t xml:space="preserve"> you will require the </w:t>
+      </w:r>
+      <w:proofErr w:type="spellStart"/>
+      <w:r>
+        <w:rPr>
+          <w:lang w:val="en-AU"/>
+        </w:rPr>
+        <w:t>easyplot</w:t>
+      </w:r>
+      <w:proofErr w:type="spellEnd"/>
+      <w:r>
+        <w:rPr>
+          <w:lang w:val="en-AU"/>
+        </w:rPr>
+        <w:t xml:space="preserve"> and </w:t>
+      </w:r>
+      <w:proofErr w:type="spellStart"/>
+      <w:r>
+        <w:rPr>
+          <w:lang w:val="en-AU"/>
+        </w:rPr>
+        <w:t>imos</w:t>
+      </w:r>
+      <w:proofErr w:type="spellEnd"/>
+      <w:r>
+        <w:rPr>
+          <w:lang w:val="en-AU"/>
+        </w:rPr>
+        <w:t xml:space="preserve">-toolbox routines. An example layout of the files on your computer would be to create a folder (say C:\AIMS) and place the </w:t>
+      </w:r>
+      <w:proofErr w:type="spellStart"/>
+      <w:r>
+        <w:rPr>
+          <w:lang w:val="en-AU"/>
+        </w:rPr>
+        <w:t>easyplot</w:t>
+      </w:r>
+      <w:proofErr w:type="spellEnd"/>
+      <w:r>
+        <w:rPr>
+          <w:lang w:val="en-AU"/>
+        </w:rPr>
+        <w:t xml:space="preserve"> and </w:t>
+      </w:r>
+      <w:proofErr w:type="spellStart"/>
+      <w:r>
+        <w:rPr>
+          <w:lang w:val="en-AU"/>
+        </w:rPr>
+        <w:t>imos</w:t>
+      </w:r>
+      <w:proofErr w:type="spellEnd"/>
+      <w:r>
+        <w:rPr>
+          <w:lang w:val="en-AU"/>
+        </w:rPr>
+        <w:t xml:space="preserve">-toolbox (latest version in use at AIMS is imos-toolbox-v2.3b-aims) folders in there. </w:t>
       </w:r>
     </w:p>
     <w:p>
@@ -2034,6 +2381,7 @@
         </w:rPr>
         <w:t xml:space="preserve"> first install of </w:t>
       </w:r>
+      <w:proofErr w:type="spellStart"/>
       <w:r>
         <w:rPr>
           <w:i/>
@@ -2041,17 +2389,70 @@
         </w:rPr>
         <w:t>easyplot</w:t>
       </w:r>
-      <w:r>
-        <w:rPr>
-          <w:lang w:val="en-AU"/>
-        </w:rPr>
-        <w:t xml:space="preserve"> you will need to set some paths up, navigate into the easyplot folder and edit the file ‘setup_easyplot.m’. Edit the </w:t>
-      </w:r>
-      <w:r>
-        <w:t>variables ‘easyplotDir’ and ‘imos_tb_home’</w:t>
-      </w:r>
-      <w:r>
-        <w:t xml:space="preserve"> to match your installation.</w:t>
+      <w:proofErr w:type="spellEnd"/>
+      <w:r>
+        <w:rPr>
+          <w:lang w:val="en-AU"/>
+        </w:rPr>
+        <w:t xml:space="preserve"> you will need to set some paths up, navigate into the </w:t>
+      </w:r>
+      <w:proofErr w:type="spellStart"/>
+      <w:r>
+        <w:rPr>
+          <w:lang w:val="en-AU"/>
+        </w:rPr>
+        <w:t>easyplot</w:t>
+      </w:r>
+      <w:proofErr w:type="spellEnd"/>
+      <w:r>
+        <w:rPr>
+          <w:lang w:val="en-AU"/>
+        </w:rPr>
+        <w:t xml:space="preserve"> folder and edit the file ‘</w:t>
+      </w:r>
+      <w:proofErr w:type="spellStart"/>
+      <w:r>
+        <w:rPr>
+          <w:lang w:val="en-AU"/>
+        </w:rPr>
+        <w:t>setup_easyplot.m</w:t>
+      </w:r>
+      <w:proofErr w:type="spellEnd"/>
+      <w:r>
+        <w:rPr>
+          <w:lang w:val="en-AU"/>
+        </w:rPr>
+        <w:t xml:space="preserve">’. Edit the </w:t>
+      </w:r>
+      <w:r>
+        <w:t>variables ‘</w:t>
+      </w:r>
+      <w:proofErr w:type="spellStart"/>
+      <w:r>
+        <w:t>easyplotDir</w:t>
+      </w:r>
+      <w:proofErr w:type="spellEnd"/>
+      <w:r>
+        <w:t>’ and ‘</w:t>
+      </w:r>
+      <w:proofErr w:type="spellStart"/>
+      <w:r>
+        <w:t>imos_tb_home</w:t>
+      </w:r>
+      <w:proofErr w:type="spellEnd"/>
+      <w:r>
+        <w:t>’</w:t>
+      </w:r>
+      <w:r>
+        <w:t xml:space="preserve"> to match </w:t>
+      </w:r>
+      <w:proofErr w:type="spellStart"/>
+      <w:r>
+        <w:t>your</w:t>
+      </w:r>
+      <w:proofErr w:type="spellEnd"/>
+      <w:r>
+        <w:t xml:space="preserve"> installation.</w:t>
       </w:r>
     </w:p>
     <w:p>
@@ -2069,12 +2470,14 @@
       <w:r>
         <w:t xml:space="preserve">Running </w:t>
       </w:r>
+      <w:proofErr w:type="spellStart"/>
       <w:r>
         <w:rPr>
           <w:i/>
         </w:rPr>
         <w:t>easyplot</w:t>
       </w:r>
+      <w:proofErr w:type="spellEnd"/>
     </w:p>
     <w:p>
       <w:pPr>
@@ -2121,6 +2524,7 @@
         </w:rPr>
         <w:t xml:space="preserve"> </w:t>
       </w:r>
+      <w:proofErr w:type="spellStart"/>
       <w:r>
         <w:rPr>
           <w:i/>
@@ -2128,6 +2532,7 @@
         </w:rPr>
         <w:t>easyplot</w:t>
       </w:r>
+      <w:proofErr w:type="spellEnd"/>
       <w:r>
         <w:rPr>
           <w:lang w:val="en-AU"/>
@@ -2168,13 +2573,41 @@
         <w:rPr>
           <w:lang w:val="en-AU"/>
         </w:rPr>
-        <w:t xml:space="preserve">navigate to the easyplot </w:t>
-      </w:r>
-      <w:r>
-        <w:rPr>
-          <w:lang w:val="en-AU"/>
-        </w:rPr>
-        <w:t>folder and run setup_easyplot from the command line, or</w:t>
+        <w:t xml:space="preserve">navigate to the </w:t>
+      </w:r>
+      <w:proofErr w:type="spellStart"/>
+      <w:r>
+        <w:rPr>
+          <w:lang w:val="en-AU"/>
+        </w:rPr>
+        <w:t>easyplot</w:t>
+      </w:r>
+      <w:proofErr w:type="spellEnd"/>
+      <w:r>
+        <w:rPr>
+          <w:lang w:val="en-AU"/>
+        </w:rPr>
+        <w:t xml:space="preserve"> </w:t>
+      </w:r>
+      <w:r>
+        <w:rPr>
+          <w:lang w:val="en-AU"/>
+        </w:rPr>
+        <w:t xml:space="preserve">folder and run </w:t>
+      </w:r>
+      <w:proofErr w:type="spellStart"/>
+      <w:r>
+        <w:rPr>
+          <w:lang w:val="en-AU"/>
+        </w:rPr>
+        <w:t>setup_easyplot</w:t>
+      </w:r>
+      <w:proofErr w:type="spellEnd"/>
+      <w:r>
+        <w:rPr>
+          <w:lang w:val="en-AU"/>
+        </w:rPr>
+        <w:t xml:space="preserve"> from the command line, or</w:t>
       </w:r>
     </w:p>
     <w:p>
@@ -2195,7 +2628,35 @@
         <w:rPr>
           <w:lang w:val="en-AU"/>
         </w:rPr>
-        <w:t>open setup_easyplot.m in the matlab editor and run it</w:t>
+        <w:t xml:space="preserve">open </w:t>
+      </w:r>
+      <w:proofErr w:type="spellStart"/>
+      <w:r>
+        <w:rPr>
+          <w:lang w:val="en-AU"/>
+        </w:rPr>
+        <w:t>setup_easyplot.m</w:t>
+      </w:r>
+      <w:proofErr w:type="spellEnd"/>
+      <w:r>
+        <w:rPr>
+          <w:lang w:val="en-AU"/>
+        </w:rPr>
+        <w:t xml:space="preserve"> in the </w:t>
+      </w:r>
+      <w:proofErr w:type="spellStart"/>
+      <w:r>
+        <w:rPr>
+          <w:lang w:val="en-AU"/>
+        </w:rPr>
+        <w:t>matlab</w:t>
+      </w:r>
+      <w:proofErr w:type="spellEnd"/>
+      <w:r>
+        <w:rPr>
+          <w:lang w:val="en-AU"/>
+        </w:rPr>
+        <w:t xml:space="preserve"> editor and run it</w:t>
       </w:r>
     </w:p>
     <w:p>
@@ -2212,17 +2673,67 @@
           <w:lang w:val="en-AU"/>
         </w:rPr>
       </w:pPr>
-      <w:r>
-        <w:rPr>
-          <w:lang w:val="en-AU"/>
-        </w:rPr>
-        <w:t>set ‘CURRENT FOLDER’ in matlab to easyplot folder</w:t>
-      </w:r>
-      <w:r>
-        <w:rPr>
-          <w:lang w:val="en-AU"/>
-        </w:rPr>
-        <w:t xml:space="preserve"> in the folder view pane, select setup_easyplot.m and run it by pressing F9.</w:t>
+      <w:proofErr w:type="gramStart"/>
+      <w:r>
+        <w:rPr>
+          <w:lang w:val="en-AU"/>
+        </w:rPr>
+        <w:t>set</w:t>
+      </w:r>
+      <w:proofErr w:type="gramEnd"/>
+      <w:r>
+        <w:rPr>
+          <w:lang w:val="en-AU"/>
+        </w:rPr>
+        <w:t xml:space="preserve"> ‘CURRENT FOLDER’ in </w:t>
+      </w:r>
+      <w:proofErr w:type="spellStart"/>
+      <w:r>
+        <w:rPr>
+          <w:lang w:val="en-AU"/>
+        </w:rPr>
+        <w:t>matlab</w:t>
+      </w:r>
+      <w:proofErr w:type="spellEnd"/>
+      <w:r>
+        <w:rPr>
+          <w:lang w:val="en-AU"/>
+        </w:rPr>
+        <w:t xml:space="preserve"> to </w:t>
+      </w:r>
+      <w:proofErr w:type="spellStart"/>
+      <w:r>
+        <w:rPr>
+          <w:lang w:val="en-AU"/>
+        </w:rPr>
+        <w:t>easyplot</w:t>
+      </w:r>
+      <w:proofErr w:type="spellEnd"/>
+      <w:r>
+        <w:rPr>
+          <w:lang w:val="en-AU"/>
+        </w:rPr>
+        <w:t xml:space="preserve"> folder</w:t>
+      </w:r>
+      <w:r>
+        <w:rPr>
+          <w:lang w:val="en-AU"/>
+        </w:rPr>
+        <w:t xml:space="preserve"> in the folder view pane, select </w:t>
+      </w:r>
+      <w:proofErr w:type="spellStart"/>
+      <w:r>
+        <w:rPr>
+          <w:lang w:val="en-AU"/>
+        </w:rPr>
+        <w:t>setup_easyplot.m</w:t>
+      </w:r>
+      <w:proofErr w:type="spellEnd"/>
+      <w:r>
+        <w:rPr>
+          <w:lang w:val="en-AU"/>
+        </w:rPr>
+        <w:t xml:space="preserve"> and run it by pressing F9.</w:t>
       </w:r>
     </w:p>
     <w:p>
@@ -2249,7 +2760,21 @@
         <w:rPr>
           <w:lang w:val="en-AU"/>
         </w:rPr>
-        <w:t>Execute easyplot by either</w:t>
+        <w:t xml:space="preserve">Execute </w:t>
+      </w:r>
+      <w:proofErr w:type="spellStart"/>
+      <w:r>
+        <w:rPr>
+          <w:lang w:val="en-AU"/>
+        </w:rPr>
+        <w:t>easyplot</w:t>
+      </w:r>
+      <w:proofErr w:type="spellEnd"/>
+      <w:r>
+        <w:rPr>
+          <w:lang w:val="en-AU"/>
+        </w:rPr>
+        <w:t xml:space="preserve"> by either</w:t>
       </w:r>
     </w:p>
     <w:p>
@@ -2273,13 +2798,41 @@
         <w:rPr>
           <w:lang w:val="en-AU"/>
         </w:rPr>
-        <w:t xml:space="preserve"> to the easyplot </w:t>
-      </w:r>
-      <w:r>
-        <w:rPr>
-          <w:lang w:val="en-AU"/>
-        </w:rPr>
-        <w:t>folder and run easyplot from the command line, or</w:t>
+        <w:t xml:space="preserve"> to the </w:t>
+      </w:r>
+      <w:proofErr w:type="spellStart"/>
+      <w:r>
+        <w:rPr>
+          <w:lang w:val="en-AU"/>
+        </w:rPr>
+        <w:t>easyplot</w:t>
+      </w:r>
+      <w:proofErr w:type="spellEnd"/>
+      <w:r>
+        <w:rPr>
+          <w:lang w:val="en-AU"/>
+        </w:rPr>
+        <w:t xml:space="preserve"> </w:t>
+      </w:r>
+      <w:r>
+        <w:rPr>
+          <w:lang w:val="en-AU"/>
+        </w:rPr>
+        <w:t xml:space="preserve">folder and run </w:t>
+      </w:r>
+      <w:proofErr w:type="spellStart"/>
+      <w:r>
+        <w:rPr>
+          <w:lang w:val="en-AU"/>
+        </w:rPr>
+        <w:t>easyplot</w:t>
+      </w:r>
+      <w:proofErr w:type="spellEnd"/>
+      <w:r>
+        <w:rPr>
+          <w:lang w:val="en-AU"/>
+        </w:rPr>
+        <w:t xml:space="preserve"> from the command line, or</w:t>
       </w:r>
     </w:p>
     <w:p>
@@ -2296,17 +2849,61 @@
           <w:lang w:val="en-AU"/>
         </w:rPr>
       </w:pPr>
-      <w:r>
-        <w:rPr>
-          <w:lang w:val="en-AU"/>
-        </w:rPr>
-        <w:t>set ‘CURRENT FOLDER’ in matlab to easyplot folder in the folder view pane, select easyp</w:t>
-      </w:r>
-      <w:r>
-        <w:rPr>
-          <w:lang w:val="en-AU"/>
-        </w:rPr>
-        <w:t>lot.m and run it by pressing F9.</w:t>
+      <w:proofErr w:type="gramStart"/>
+      <w:r>
+        <w:rPr>
+          <w:lang w:val="en-AU"/>
+        </w:rPr>
+        <w:t>set</w:t>
+      </w:r>
+      <w:proofErr w:type="gramEnd"/>
+      <w:r>
+        <w:rPr>
+          <w:lang w:val="en-AU"/>
+        </w:rPr>
+        <w:t xml:space="preserve"> ‘CURRENT FOLDER’ in </w:t>
+      </w:r>
+      <w:proofErr w:type="spellStart"/>
+      <w:r>
+        <w:rPr>
+          <w:lang w:val="en-AU"/>
+        </w:rPr>
+        <w:t>matlab</w:t>
+      </w:r>
+      <w:proofErr w:type="spellEnd"/>
+      <w:r>
+        <w:rPr>
+          <w:lang w:val="en-AU"/>
+        </w:rPr>
+        <w:t xml:space="preserve"> to </w:t>
+      </w:r>
+      <w:proofErr w:type="spellStart"/>
+      <w:r>
+        <w:rPr>
+          <w:lang w:val="en-AU"/>
+        </w:rPr>
+        <w:t>easyplot</w:t>
+      </w:r>
+      <w:proofErr w:type="spellEnd"/>
+      <w:r>
+        <w:rPr>
+          <w:lang w:val="en-AU"/>
+        </w:rPr>
+        <w:t xml:space="preserve"> folder in the folder view pane, select </w:t>
+      </w:r>
+      <w:proofErr w:type="spellStart"/>
+      <w:r>
+        <w:rPr>
+          <w:lang w:val="en-AU"/>
+        </w:rPr>
+        <w:t>easyplot.m</w:t>
+      </w:r>
+      <w:proofErr w:type="spellEnd"/>
+      <w:r>
+        <w:rPr>
+          <w:lang w:val="en-AU"/>
+        </w:rPr>
+        <w:t xml:space="preserve"> and run it by pressing F9.</w:t>
       </w:r>
     </w:p>
     <w:p>
@@ -2323,17 +2920,47 @@
           <w:lang w:val="en-AU"/>
         </w:rPr>
       </w:pPr>
-      <w:r>
-        <w:rPr>
-          <w:lang w:val="en-AU"/>
-        </w:rPr>
-        <w:t>open easyplot.m in the matlab editor and run it</w:t>
-      </w:r>
-      <w:r>
-        <w:rPr>
-          <w:lang w:val="en-AU"/>
-        </w:rPr>
-        <w:t>.</w:t>
+      <w:proofErr w:type="gramStart"/>
+      <w:r>
+        <w:rPr>
+          <w:lang w:val="en-AU"/>
+        </w:rPr>
+        <w:t>open</w:t>
+      </w:r>
+      <w:proofErr w:type="gramEnd"/>
+      <w:r>
+        <w:rPr>
+          <w:lang w:val="en-AU"/>
+        </w:rPr>
+        <w:t xml:space="preserve"> </w:t>
+      </w:r>
+      <w:proofErr w:type="spellStart"/>
+      <w:r>
+        <w:rPr>
+          <w:lang w:val="en-AU"/>
+        </w:rPr>
+        <w:t>easyplot.m</w:t>
+      </w:r>
+      <w:proofErr w:type="spellEnd"/>
+      <w:r>
+        <w:rPr>
+          <w:lang w:val="en-AU"/>
+        </w:rPr>
+        <w:t xml:space="preserve"> in the </w:t>
+      </w:r>
+      <w:proofErr w:type="spellStart"/>
+      <w:r>
+        <w:rPr>
+          <w:lang w:val="en-AU"/>
+        </w:rPr>
+        <w:t>matlab</w:t>
+      </w:r>
+      <w:proofErr w:type="spellEnd"/>
+      <w:r>
+        <w:rPr>
+          <w:lang w:val="en-AU"/>
+        </w:rPr>
+        <w:t xml:space="preserve"> editor and run it.</w:t>
       </w:r>
     </w:p>
     <w:p>
@@ -2490,7 +3117,21 @@
         <w:rPr>
           <w:lang w:val="en-AU"/>
         </w:rPr>
-        <w:t>Change Var: this will allow the user to change the variable being displayed for the instruments listed. Note if an instrument does not have to requested variable it is not shown.</w:t>
+        <w:t xml:space="preserve">Change </w:t>
+      </w:r>
+      <w:proofErr w:type="spellStart"/>
+      <w:r>
+        <w:rPr>
+          <w:lang w:val="en-AU"/>
+        </w:rPr>
+        <w:t>Var</w:t>
+      </w:r>
+      <w:proofErr w:type="spellEnd"/>
+      <w:r>
+        <w:rPr>
+          <w:lang w:val="en-AU"/>
+        </w:rPr>
+        <w:t>: this will allow the user to change the variable being displayed for the instruments listed. Note if an instrument does not have to requested variable it is not shown.</w:t>
       </w:r>
     </w:p>
     <w:p>
@@ -2508,7 +3149,21 @@
         <w:rPr>
           <w:lang w:val="en-AU"/>
         </w:rPr>
-        <w:t>Save Image: save the current view to a png file.</w:t>
+        <w:t xml:space="preserve">Save Image: save the current view to a </w:t>
+      </w:r>
+      <w:proofErr w:type="spellStart"/>
+      <w:r>
+        <w:rPr>
+          <w:lang w:val="en-AU"/>
+        </w:rPr>
+        <w:t>png</w:t>
+      </w:r>
+      <w:proofErr w:type="spellEnd"/>
+      <w:r>
+        <w:rPr>
+          <w:lang w:val="en-AU"/>
+        </w:rPr>
+        <w:t xml:space="preserve"> file.</w:t>
       </w:r>
     </w:p>
     <w:p>
@@ -2526,7 +3181,21 @@
         <w:rPr>
           <w:lang w:val="en-AU"/>
         </w:rPr>
-        <w:t>Zoom X extents: zoom x-axis to entire data set.</w:t>
+        <w:t xml:space="preserve">Zoom X extents: </w:t>
+      </w:r>
+      <w:proofErr w:type="gramStart"/>
+      <w:r>
+        <w:rPr>
+          <w:lang w:val="en-AU"/>
+        </w:rPr>
+        <w:t>zoom</w:t>
+      </w:r>
+      <w:proofErr w:type="gramEnd"/>
+      <w:r>
+        <w:rPr>
+          <w:lang w:val="en-AU"/>
+        </w:rPr>
+        <w:t xml:space="preserve"> x-axis to entire data set.</w:t>
       </w:r>
     </w:p>
     <w:p>
@@ -2546,8 +3215,6 @@
         </w:rPr>
         <w:t>Zoom Y extents: zoom y-axis to entire data set.</w:t>
       </w:r>
-      <w:bookmarkStart w:id="0" w:name="_GoBack"/>
-      <w:bookmarkEnd w:id="0"/>
     </w:p>
     <w:p>
       <w:pPr>
@@ -2582,7 +3249,21 @@
         <w:rPr>
           <w:lang w:val="en-AU"/>
         </w:rPr>
-        <w:t>Exit: exits easyplot.</w:t>
+        <w:t xml:space="preserve">Exit: exits </w:t>
+      </w:r>
+      <w:proofErr w:type="spellStart"/>
+      <w:r>
+        <w:rPr>
+          <w:lang w:val="en-AU"/>
+        </w:rPr>
+        <w:t>easyplot</w:t>
+      </w:r>
+      <w:proofErr w:type="spellEnd"/>
+      <w:r>
+        <w:rPr>
+          <w:lang w:val="en-AU"/>
+        </w:rPr>
+        <w:t>.</w:t>
       </w:r>
     </w:p>
     <w:p>
@@ -2635,8 +3316,30 @@
         <w:rPr>
           <w:lang w:val="en-AU"/>
         </w:rPr>
-        <w:t>ere Matlab get handy by using its</w:t>
-      </w:r>
+        <w:t xml:space="preserve">ere </w:t>
+      </w:r>
+      <w:proofErr w:type="spellStart"/>
+      <w:r>
+        <w:rPr>
+          <w:lang w:val="en-AU"/>
+        </w:rPr>
+        <w:t>Matlab</w:t>
+      </w:r>
+      <w:proofErr w:type="spellEnd"/>
+      <w:r>
+        <w:rPr>
+          <w:lang w:val="en-AU"/>
+        </w:rPr>
+        <w:t xml:space="preserve"> get handy by using </w:t>
+      </w:r>
+      <w:proofErr w:type="gramStart"/>
+      <w:r>
+        <w:rPr>
+          <w:lang w:val="en-AU"/>
+        </w:rPr>
+        <w:t>its</w:t>
+      </w:r>
+      <w:proofErr w:type="gramEnd"/>
       <w:r>
         <w:rPr>
           <w:lang w:val="en-AU"/>
@@ -2790,7 +3493,21 @@
         <w:rPr>
           <w:lang w:val="en-AU"/>
         </w:rPr>
-        <w:t xml:space="preserve"> - Matlab figure window</w:t>
+        <w:t xml:space="preserve"> - </w:t>
+      </w:r>
+      <w:proofErr w:type="spellStart"/>
+      <w:r>
+        <w:rPr>
+          <w:lang w:val="en-AU"/>
+        </w:rPr>
+        <w:t>Matlab</w:t>
+      </w:r>
+      <w:proofErr w:type="spellEnd"/>
+      <w:r>
+        <w:rPr>
+          <w:lang w:val="en-AU"/>
+        </w:rPr>
+        <w:t xml:space="preserve"> figure window</w:t>
       </w:r>
     </w:p>
     <w:p>
@@ -2811,12 +3528,14 @@
         </w:rPr>
         <w:t>Unfortunately, legend doesn’t update with the plot browser, so u can use the function ‘</w:t>
       </w:r>
+      <w:proofErr w:type="spellStart"/>
       <w:r>
         <w:rPr>
           <w:lang w:val="en-AU"/>
         </w:rPr>
         <w:t>showSelectedLineSerieLegend</w:t>
       </w:r>
+      <w:proofErr w:type="spellEnd"/>
       <w:r>
         <w:rPr>
           <w:lang w:val="en-AU"/>

</xml_diff>